<commit_message>
mise en page du word et suppression du word corrompu
</commit_message>
<xml_diff>
--- a/Rapport Data Engineering.docx
+++ b/Rapport Data Engineering.docx
@@ -2,104 +2,939 @@
 <file path=word/document.xml><?xml version="1.0" encoding="utf-8"?>
 <w:document xmlns:wpc="http://schemas.microsoft.com/office/word/2010/wordprocessingCanvas" xmlns:cx="http://schemas.microsoft.com/office/drawing/2014/chartex" xmlns:cx1="http://schemas.microsoft.com/office/drawing/2015/9/8/chartex" xmlns:cx2="http://schemas.microsoft.com/office/drawing/2015/10/21/chartex" xmlns:cx3="http://schemas.microsoft.com/office/drawing/2016/5/9/chartex" xmlns:cx4="http://schemas.microsoft.com/office/drawing/2016/5/10/chartex" xmlns:cx5="http://schemas.microsoft.com/office/drawing/2016/5/11/chartex" xmlns:cx6="http://schemas.microsoft.com/office/drawing/2016/5/12/chartex" xmlns:cx7="http://schemas.microsoft.com/office/drawing/2016/5/13/chartex" xmlns:cx8="http://schemas.microsoft.com/office/drawing/2016/5/14/chartex" xmlns:mc="http://schemas.openxmlformats.org/markup-compatibility/2006" xmlns:aink="http://schemas.microsoft.com/office/drawing/2016/ink" xmlns:am3d="http://schemas.microsoft.com/office/drawing/2017/model3d" xmlns:o="urn:schemas-microsoft-com:office:office" xmlns:oel="http://schemas.microsoft.com/office/2019/extlst" xmlns:r="http://schemas.openxmlformats.org/officeDocument/2006/relationships" xmlns:m="http://schemas.openxmlformats.org/officeDocument/2006/math" xmlns:v="urn:schemas-microsoft-com:vml" xmlns:wp14="http://schemas.microsoft.com/office/word/2010/wordprocessingDrawing" xmlns:wp="http://schemas.openxmlformats.org/drawingml/2006/wordprocessingDrawing" xmlns:w10="urn:schemas-microsoft-com:office:word" xmlns:w="http://schemas.openxmlformats.org/wordprocessingml/2006/main" xmlns:w14="http://schemas.microsoft.com/office/word/2010/wordml" xmlns:w15="http://schemas.microsoft.com/office/word/2012/wordml" xmlns:w16cex="http://schemas.microsoft.com/office/word/2018/wordml/cex" xmlns:w16cid="http://schemas.microsoft.com/office/word/2016/wordml/cid" xmlns:w16="http://schemas.microsoft.com/office/word/2018/wordml" xmlns:w16du="http://schemas.microsoft.com/office/word/2023/wordml/word16du" xmlns:w16sdtdh="http://schemas.microsoft.com/office/word/2020/wordml/sdtdatahash" xmlns:w16sdtfl="http://schemas.microsoft.com/office/word/2024/wordml/sdtformatlock" xmlns:w16se="http://schemas.microsoft.com/office/word/2015/wordml/symex" xmlns:wpg="http://schemas.microsoft.com/office/word/2010/wordprocessingGroup" xmlns:wpi="http://schemas.microsoft.com/office/word/2010/wordprocessingInk" xmlns:wne="http://schemas.microsoft.com/office/word/2006/wordml" xmlns:wps="http://schemas.microsoft.com/office/word/2010/wordprocessingShape" mc:Ignorable="w14 w15 w16se w16cid w16 w16cex w16sdtdh w16sdtfl w16du wp14">
   <w:body>
+    <w:sdt>
+      <w:sdtPr>
+        <w:id w:val="1178383369"/>
+        <w:docPartObj>
+          <w:docPartGallery w:val="Cover Pages"/>
+          <w:docPartUnique/>
+        </w:docPartObj>
+      </w:sdtPr>
+      <w:sdtContent>
+        <w:p/>
+        <w:tbl>
+          <w:tblPr>
+            <w:tblpPr w:leftFromText="187" w:rightFromText="187" w:horzAnchor="margin" w:tblpXSpec="center" w:tblpY="2881"/>
+            <w:tblW w:w="4000" w:type="pct"/>
+            <w:tblBorders>
+              <w:left w:val="single" w:sz="12" w:space="0" w:color="4472C4" w:themeColor="accent1"/>
+            </w:tblBorders>
+            <w:tblCellMar>
+              <w:left w:w="144" w:type="dxa"/>
+              <w:right w:w="115" w:type="dxa"/>
+            </w:tblCellMar>
+            <w:tblLook w:val="04A0" w:firstRow="1" w:lastRow="0" w:firstColumn="1" w:lastColumn="0" w:noHBand="0" w:noVBand="1"/>
+          </w:tblPr>
+          <w:tblGrid>
+            <w:gridCol w:w="7246"/>
+          </w:tblGrid>
+          <w:tr>
+            <w:sdt>
+              <w:sdtPr>
+                <w:rPr>
+                  <w:color w:val="2F5496" w:themeColor="accent1" w:themeShade="BF"/>
+                  <w:sz w:val="24"/>
+                  <w:szCs w:val="24"/>
+                </w:rPr>
+                <w:alias w:val="Société"/>
+                <w:id w:val="13406915"/>
+                <w:placeholder>
+                  <w:docPart w:val="0C70BEB547A549AE87448745086CEF0B"/>
+                </w:placeholder>
+                <w:dataBinding w:prefixMappings="xmlns:ns0='http://schemas.openxmlformats.org/officeDocument/2006/extended-properties'" w:xpath="/ns0:Properties[1]/ns0:Company[1]" w:storeItemID="{6668398D-A668-4E3E-A5EB-62B293D839F1}"/>
+                <w:text/>
+              </w:sdtPr>
+              <w:sdtContent>
+                <w:tc>
+                  <w:tcPr>
+                    <w:tcW w:w="7672" w:type="dxa"/>
+                    <w:tcMar>
+                      <w:top w:w="216" w:type="dxa"/>
+                      <w:left w:w="115" w:type="dxa"/>
+                      <w:bottom w:w="216" w:type="dxa"/>
+                      <w:right w:w="115" w:type="dxa"/>
+                    </w:tcMar>
+                  </w:tcPr>
+                  <w:p>
+                    <w:pPr>
+                      <w:pStyle w:val="Sansinterligne"/>
+                      <w:rPr>
+                        <w:color w:val="2F5496" w:themeColor="accent1" w:themeShade="BF"/>
+                        <w:sz w:val="24"/>
+                      </w:rPr>
+                    </w:pPr>
+                    <w:r>
+                      <w:rPr>
+                        <w:color w:val="2F5496" w:themeColor="accent1" w:themeShade="BF"/>
+                        <w:sz w:val="24"/>
+                        <w:szCs w:val="24"/>
+                      </w:rPr>
+                      <w:t>ESAIP</w:t>
+                    </w:r>
+                  </w:p>
+                </w:tc>
+              </w:sdtContent>
+            </w:sdt>
+          </w:tr>
+          <w:tr>
+            <w:tc>
+              <w:tcPr>
+                <w:tcW w:w="7672" w:type="dxa"/>
+              </w:tcPr>
+              <w:sdt>
+                <w:sdtPr>
+                  <w:rPr>
+                    <w:rFonts w:asciiTheme="majorHAnsi" w:eastAsiaTheme="majorEastAsia" w:hAnsiTheme="majorHAnsi" w:cstheme="majorBidi"/>
+                    <w:b/>
+                    <w:bCs/>
+                    <w:spacing w:val="-10"/>
+                    <w:kern w:val="28"/>
+                    <w:sz w:val="56"/>
+                    <w:szCs w:val="56"/>
+                  </w:rPr>
+                  <w:alias w:val="Titre"/>
+                  <w:id w:val="13406919"/>
+                  <w:placeholder>
+                    <w:docPart w:val="8AE8E336525E4EF3B55836D50EC7965D"/>
+                  </w:placeholder>
+                  <w:dataBinding w:prefixMappings="xmlns:ns0='http://schemas.openxmlformats.org/package/2006/metadata/core-properties' xmlns:ns1='http://purl.org/dc/elements/1.1/'" w:xpath="/ns0:coreProperties[1]/ns1:title[1]" w:storeItemID="{6C3C8BC8-F283-45AE-878A-BAB7291924A1}"/>
+                  <w:text/>
+                </w:sdtPr>
+                <w:sdtContent>
+                  <w:p>
+                    <w:pPr>
+                      <w:pStyle w:val="Sansinterligne"/>
+                      <w:spacing w:line="216" w:lineRule="auto"/>
+                      <w:rPr>
+                        <w:rFonts w:asciiTheme="majorHAnsi" w:eastAsiaTheme="majorEastAsia" w:hAnsiTheme="majorHAnsi" w:cstheme="majorBidi"/>
+                        <w:color w:val="4472C4" w:themeColor="accent1"/>
+                        <w:sz w:val="88"/>
+                        <w:szCs w:val="88"/>
+                      </w:rPr>
+                    </w:pPr>
+                    <w:r>
+                      <w:rPr>
+                        <w:rFonts w:asciiTheme="majorHAnsi" w:eastAsiaTheme="majorEastAsia" w:hAnsiTheme="majorHAnsi" w:cstheme="majorBidi"/>
+                        <w:b/>
+                        <w:bCs/>
+                        <w:spacing w:val="-10"/>
+                        <w:kern w:val="28"/>
+                        <w:sz w:val="56"/>
+                        <w:szCs w:val="56"/>
+                      </w:rPr>
+                      <w:t xml:space="preserve">Rapport Data Engineering &amp; </w:t>
+                    </w:r>
+                    <w:proofErr w:type="spellStart"/>
+                    <w:r>
+                      <w:rPr>
+                        <w:rFonts w:asciiTheme="majorHAnsi" w:eastAsiaTheme="majorEastAsia" w:hAnsiTheme="majorHAnsi" w:cstheme="majorBidi"/>
+                        <w:b/>
+                        <w:bCs/>
+                        <w:spacing w:val="-10"/>
+                        <w:kern w:val="28"/>
+                        <w:sz w:val="56"/>
+                        <w:szCs w:val="56"/>
+                      </w:rPr>
+                      <w:t>Analysis</w:t>
+                    </w:r>
+                    <w:proofErr w:type="spellEnd"/>
+                  </w:p>
+                </w:sdtContent>
+              </w:sdt>
+            </w:tc>
+          </w:tr>
+          <w:tr>
+            <w:sdt>
+              <w:sdtPr>
+                <w:rPr>
+                  <w:color w:val="2F5496" w:themeColor="accent1" w:themeShade="BF"/>
+                  <w:sz w:val="24"/>
+                  <w:szCs w:val="24"/>
+                </w:rPr>
+                <w:alias w:val="Sous-titre"/>
+                <w:id w:val="13406923"/>
+                <w:placeholder>
+                  <w:docPart w:val="0D25A3B43B2C49EEBDC4F2A9811456B7"/>
+                </w:placeholder>
+                <w:dataBinding w:prefixMappings="xmlns:ns0='http://schemas.openxmlformats.org/package/2006/metadata/core-properties' xmlns:ns1='http://purl.org/dc/elements/1.1/'" w:xpath="/ns0:coreProperties[1]/ns1:subject[1]" w:storeItemID="{6C3C8BC8-F283-45AE-878A-BAB7291924A1}"/>
+                <w:text/>
+              </w:sdtPr>
+              <w:sdtContent>
+                <w:tc>
+                  <w:tcPr>
+                    <w:tcW w:w="7672" w:type="dxa"/>
+                    <w:tcMar>
+                      <w:top w:w="216" w:type="dxa"/>
+                      <w:left w:w="115" w:type="dxa"/>
+                      <w:bottom w:w="216" w:type="dxa"/>
+                      <w:right w:w="115" w:type="dxa"/>
+                    </w:tcMar>
+                  </w:tcPr>
+                  <w:p>
+                    <w:pPr>
+                      <w:pStyle w:val="Sansinterligne"/>
+                      <w:rPr>
+                        <w:color w:val="2F5496" w:themeColor="accent1" w:themeShade="BF"/>
+                        <w:sz w:val="24"/>
+                      </w:rPr>
+                    </w:pPr>
+                    <w:r>
+                      <w:rPr>
+                        <w:color w:val="2F5496" w:themeColor="accent1" w:themeShade="BF"/>
+                        <w:sz w:val="24"/>
+                        <w:szCs w:val="24"/>
+                      </w:rPr>
+                      <w:t xml:space="preserve"> </w:t>
+                    </w:r>
+                    <w:r>
+                      <w:rPr>
+                        <w:color w:val="2F5496" w:themeColor="accent1" w:themeShade="BF"/>
+                        <w:sz w:val="24"/>
+                        <w:szCs w:val="24"/>
+                      </w:rPr>
+                      <w:t xml:space="preserve">Majeur IA </w:t>
+                    </w:r>
+                  </w:p>
+                </w:tc>
+              </w:sdtContent>
+            </w:sdt>
+          </w:tr>
+        </w:tbl>
+        <w:tbl>
+          <w:tblPr>
+            <w:tblpPr w:leftFromText="187" w:rightFromText="187" w:horzAnchor="margin" w:tblpXSpec="center" w:tblpYSpec="bottom"/>
+            <w:tblW w:w="3857" w:type="pct"/>
+            <w:tblLook w:val="04A0" w:firstRow="1" w:lastRow="0" w:firstColumn="1" w:lastColumn="0" w:noHBand="0" w:noVBand="1"/>
+          </w:tblPr>
+          <w:tblGrid>
+            <w:gridCol w:w="6998"/>
+          </w:tblGrid>
+          <w:tr>
+            <w:tc>
+              <w:tcPr>
+                <w:tcW w:w="7221" w:type="dxa"/>
+                <w:tcMar>
+                  <w:top w:w="216" w:type="dxa"/>
+                  <w:left w:w="115" w:type="dxa"/>
+                  <w:bottom w:w="216" w:type="dxa"/>
+                  <w:right w:w="115" w:type="dxa"/>
+                </w:tcMar>
+              </w:tcPr>
+              <w:p>
+                <w:pPr>
+                  <w:pStyle w:val="Sansinterligne"/>
+                  <w:rPr>
+                    <w:color w:val="4472C4" w:themeColor="accent1"/>
+                    <w:sz w:val="28"/>
+                    <w:szCs w:val="28"/>
+                  </w:rPr>
+                </w:pPr>
+                <w:r>
+                  <w:rPr>
+                    <w:color w:val="4472C4" w:themeColor="accent1"/>
+                    <w:sz w:val="28"/>
+                    <w:szCs w:val="28"/>
+                  </w:rPr>
+                  <w:t>Mathis Herbreteau</w:t>
+                </w:r>
+                <w:r>
+                  <w:rPr>
+                    <w:color w:val="4472C4" w:themeColor="accent1"/>
+                    <w:sz w:val="28"/>
+                    <w:szCs w:val="28"/>
+                  </w:rPr>
+                  <w:t xml:space="preserve"> -</w:t>
+                </w:r>
+                <w:r>
+                  <w:rPr>
+                    <w:color w:val="4472C4" w:themeColor="accent1"/>
+                    <w:sz w:val="28"/>
+                    <w:szCs w:val="28"/>
+                  </w:rPr>
+                  <w:t xml:space="preserve"> Mathias Le Pottier</w:t>
+                </w:r>
+                <w:r>
+                  <w:rPr>
+                    <w:color w:val="4472C4" w:themeColor="accent1"/>
+                    <w:sz w:val="28"/>
+                    <w:szCs w:val="28"/>
+                  </w:rPr>
+                  <w:t xml:space="preserve"> -</w:t>
+                </w:r>
+                <w:r>
+                  <w:rPr>
+                    <w:color w:val="4472C4" w:themeColor="accent1"/>
+                    <w:sz w:val="28"/>
+                    <w:szCs w:val="28"/>
+                  </w:rPr>
+                  <w:t xml:space="preserve"> Samuel Pasquier </w:t>
+                </w:r>
+                <w:sdt>
+                  <w:sdtPr>
+                    <w:rPr>
+                      <w:color w:val="4472C4" w:themeColor="accent1"/>
+                      <w:sz w:val="28"/>
+                      <w:szCs w:val="28"/>
+                    </w:rPr>
+                    <w:alias w:val="Date"/>
+                    <w:tag w:val="Date "/>
+                    <w:id w:val="13406932"/>
+                    <w:placeholder>
+                      <w:docPart w:val="F588124C9E3A4381BE55D4C742BA8046"/>
+                    </w:placeholder>
+                    <w:dataBinding w:prefixMappings="xmlns:ns0='http://schemas.microsoft.com/office/2006/coverPageProps'" w:xpath="/ns0:CoverPageProperties[1]/ns0:PublishDate[1]" w:storeItemID="{55AF091B-3C7A-41E3-B477-F2FDAA23CFDA}"/>
+                    <w:date w:fullDate="2025-12-12T00:00:00Z">
+                      <w:dateFormat w:val="dd/MM/yyyy"/>
+                      <w:lid w:val="fr-FR"/>
+                      <w:storeMappedDataAs w:val="dateTime"/>
+                      <w:calendar w:val="gregorian"/>
+                    </w:date>
+                  </w:sdtPr>
+                  <w:sdtContent>
+                    <w:r>
+                      <w:rPr>
+                        <w:color w:val="4472C4" w:themeColor="accent1"/>
+                        <w:sz w:val="28"/>
+                        <w:szCs w:val="28"/>
+                      </w:rPr>
+                      <w:t>12/12/2025</w:t>
+                    </w:r>
+                  </w:sdtContent>
+                </w:sdt>
+              </w:p>
+              <w:p>
+                <w:pPr>
+                  <w:pStyle w:val="Sansinterligne"/>
+                  <w:rPr>
+                    <w:color w:val="4472C4" w:themeColor="accent1"/>
+                  </w:rPr>
+                </w:pPr>
+              </w:p>
+            </w:tc>
+          </w:tr>
+        </w:tbl>
+        <w:p>
+          <w:r>
+            <w:rPr>
+              <w:noProof/>
+            </w:rPr>
+            <w:drawing>
+              <wp:anchor distT="0" distB="0" distL="114300" distR="114300" simplePos="0" relativeHeight="251658240" behindDoc="0" locked="0" layoutInCell="1" allowOverlap="1" wp14:anchorId="6FE079E1" wp14:editId="48DA4D37">
+                <wp:simplePos x="0" y="0"/>
+                <wp:positionH relativeFrom="margin">
+                  <wp:align>center</wp:align>
+                </wp:positionH>
+                <wp:positionV relativeFrom="paragraph">
+                  <wp:posOffset>4242380</wp:posOffset>
+                </wp:positionV>
+                <wp:extent cx="3426035" cy="1781538"/>
+                <wp:effectExtent l="0" t="0" r="3175" b="9525"/>
+                <wp:wrapNone/>
+                <wp:docPr id="1342175895" name="Image 3"/>
+                <wp:cNvGraphicFramePr>
+                  <a:graphicFrameLocks xmlns:a="http://schemas.openxmlformats.org/drawingml/2006/main" noChangeAspect="1"/>
+                </wp:cNvGraphicFramePr>
+                <a:graphic xmlns:a="http://schemas.openxmlformats.org/drawingml/2006/main">
+                  <a:graphicData uri="http://schemas.openxmlformats.org/drawingml/2006/picture">
+                    <pic:pic xmlns:pic="http://schemas.openxmlformats.org/drawingml/2006/picture">
+                      <pic:nvPicPr>
+                        <pic:cNvPr id="1342175895" name="Image 1342175895"/>
+                        <pic:cNvPicPr/>
+                      </pic:nvPicPr>
+                      <pic:blipFill>
+                        <a:blip r:embed="rId9">
+                          <a:extLst>
+                            <a:ext uri="{28A0092B-C50C-407E-A947-70E740481C1C}">
+                              <a14:useLocalDpi xmlns:a14="http://schemas.microsoft.com/office/drawing/2010/main" val="0"/>
+                            </a:ext>
+                          </a:extLst>
+                        </a:blip>
+                        <a:stretch>
+                          <a:fillRect/>
+                        </a:stretch>
+                      </pic:blipFill>
+                      <pic:spPr>
+                        <a:xfrm>
+                          <a:off x="0" y="0"/>
+                          <a:ext cx="3426035" cy="1781538"/>
+                        </a:xfrm>
+                        <a:prstGeom prst="rect">
+                          <a:avLst/>
+                        </a:prstGeom>
+                      </pic:spPr>
+                    </pic:pic>
+                  </a:graphicData>
+                </a:graphic>
+                <wp14:sizeRelH relativeFrom="margin">
+                  <wp14:pctWidth>0</wp14:pctWidth>
+                </wp14:sizeRelH>
+                <wp14:sizeRelV relativeFrom="margin">
+                  <wp14:pctHeight>0</wp14:pctHeight>
+                </wp14:sizeRelV>
+              </wp:anchor>
+            </w:drawing>
+          </w:r>
+          <w:r>
+            <w:br w:type="page"/>
+          </w:r>
+        </w:p>
+      </w:sdtContent>
+    </w:sdt>
+    <w:p/>
+    <w:sdt>
+      <w:sdtPr>
+        <w:id w:val="1456982470"/>
+        <w:docPartObj>
+          <w:docPartGallery w:val="Table of Contents"/>
+          <w:docPartUnique/>
+        </w:docPartObj>
+      </w:sdtPr>
+      <w:sdtEndPr>
+        <w:rPr>
+          <w:rFonts w:asciiTheme="minorHAnsi" w:eastAsiaTheme="minorHAnsi" w:hAnsiTheme="minorHAnsi" w:cstheme="minorBidi"/>
+          <w:b/>
+          <w:bCs/>
+          <w:color w:val="auto"/>
+          <w:kern w:val="2"/>
+          <w:sz w:val="22"/>
+          <w:szCs w:val="22"/>
+          <w:lang w:eastAsia="en-US"/>
+          <w14:ligatures w14:val="standardContextual"/>
+        </w:rPr>
+      </w:sdtEndPr>
+      <w:sdtContent>
+        <w:p>
+          <w:pPr>
+            <w:pStyle w:val="En-ttedetabledesmatires"/>
+            <w:rPr>
+              <w:rStyle w:val="Titre2Car"/>
+            </w:rPr>
+          </w:pPr>
+          <w:r>
+            <w:rPr>
+              <w:rStyle w:val="Titre2Car"/>
+            </w:rPr>
+            <w:t>Table des matières</w:t>
+          </w:r>
+        </w:p>
+        <w:p>
+          <w:pPr>
+            <w:pStyle w:val="TM2"/>
+            <w:tabs>
+              <w:tab w:val="right" w:leader="dot" w:pos="9062"/>
+            </w:tabs>
+            <w:rPr>
+              <w:rFonts w:eastAsiaTheme="minorEastAsia"/>
+              <w:noProof/>
+              <w:sz w:val="24"/>
+              <w:szCs w:val="24"/>
+              <w:lang w:eastAsia="fr-FR"/>
+            </w:rPr>
+          </w:pPr>
+          <w:r>
+            <w:fldChar w:fldCharType="begin"/>
+          </w:r>
+          <w:r>
+            <w:instrText xml:space="preserve"> TOC \o "1-3" \h \z \u </w:instrText>
+          </w:r>
+          <w:r>
+            <w:fldChar w:fldCharType="separate"/>
+          </w:r>
+          <w:hyperlink w:anchor="_Toc216469803" w:history="1">
+            <w:r>
+              <w:rPr>
+                <w:rStyle w:val="Lienhypertexte"/>
+                <w:noProof/>
+              </w:rPr>
+              <w:t>Contexte et Objectifs</w:t>
+            </w:r>
+            <w:r>
+              <w:rPr>
+                <w:noProof/>
+                <w:webHidden/>
+              </w:rPr>
+              <w:tab/>
+            </w:r>
+            <w:r>
+              <w:rPr>
+                <w:noProof/>
+                <w:webHidden/>
+              </w:rPr>
+              <w:fldChar w:fldCharType="begin"/>
+            </w:r>
+            <w:r>
+              <w:rPr>
+                <w:noProof/>
+                <w:webHidden/>
+              </w:rPr>
+              <w:instrText xml:space="preserve"> PAGEREF _Toc216469803 \h </w:instrText>
+            </w:r>
+            <w:r>
+              <w:rPr>
+                <w:noProof/>
+                <w:webHidden/>
+              </w:rPr>
+            </w:r>
+            <w:r>
+              <w:rPr>
+                <w:noProof/>
+                <w:webHidden/>
+              </w:rPr>
+              <w:fldChar w:fldCharType="separate"/>
+            </w:r>
+            <w:r>
+              <w:rPr>
+                <w:noProof/>
+                <w:webHidden/>
+              </w:rPr>
+              <w:t>2</w:t>
+            </w:r>
+            <w:r>
+              <w:rPr>
+                <w:noProof/>
+                <w:webHidden/>
+              </w:rPr>
+              <w:fldChar w:fldCharType="end"/>
+            </w:r>
+          </w:hyperlink>
+        </w:p>
+        <w:p>
+          <w:pPr>
+            <w:pStyle w:val="TM2"/>
+            <w:tabs>
+              <w:tab w:val="right" w:leader="dot" w:pos="9062"/>
+            </w:tabs>
+            <w:rPr>
+              <w:rFonts w:eastAsiaTheme="minorEastAsia"/>
+              <w:noProof/>
+              <w:sz w:val="24"/>
+              <w:szCs w:val="24"/>
+              <w:lang w:eastAsia="fr-FR"/>
+            </w:rPr>
+          </w:pPr>
+          <w:hyperlink w:anchor="_Toc216469804" w:history="1">
+            <w:r>
+              <w:rPr>
+                <w:rStyle w:val="Lienhypertexte"/>
+                <w:noProof/>
+              </w:rPr>
+              <w:t>Préparation des Données &amp; Méthodologie de construction du Dataset</w:t>
+            </w:r>
+            <w:r>
+              <w:rPr>
+                <w:noProof/>
+                <w:webHidden/>
+              </w:rPr>
+              <w:tab/>
+            </w:r>
+            <w:r>
+              <w:rPr>
+                <w:noProof/>
+                <w:webHidden/>
+              </w:rPr>
+              <w:fldChar w:fldCharType="begin"/>
+            </w:r>
+            <w:r>
+              <w:rPr>
+                <w:noProof/>
+                <w:webHidden/>
+              </w:rPr>
+              <w:instrText xml:space="preserve"> PAGEREF _Toc216469804 \h </w:instrText>
+            </w:r>
+            <w:r>
+              <w:rPr>
+                <w:noProof/>
+                <w:webHidden/>
+              </w:rPr>
+            </w:r>
+            <w:r>
+              <w:rPr>
+                <w:noProof/>
+                <w:webHidden/>
+              </w:rPr>
+              <w:fldChar w:fldCharType="separate"/>
+            </w:r>
+            <w:r>
+              <w:rPr>
+                <w:noProof/>
+                <w:webHidden/>
+              </w:rPr>
+              <w:t>2</w:t>
+            </w:r>
+            <w:r>
+              <w:rPr>
+                <w:noProof/>
+                <w:webHidden/>
+              </w:rPr>
+              <w:fldChar w:fldCharType="end"/>
+            </w:r>
+          </w:hyperlink>
+        </w:p>
+        <w:p>
+          <w:pPr>
+            <w:pStyle w:val="TM2"/>
+            <w:tabs>
+              <w:tab w:val="right" w:leader="dot" w:pos="9062"/>
+            </w:tabs>
+            <w:rPr>
+              <w:rFonts w:eastAsiaTheme="minorEastAsia"/>
+              <w:noProof/>
+              <w:sz w:val="24"/>
+              <w:szCs w:val="24"/>
+              <w:lang w:eastAsia="fr-FR"/>
+            </w:rPr>
+          </w:pPr>
+          <w:hyperlink w:anchor="_Toc216469805" w:history="1">
+            <w:r>
+              <w:rPr>
+                <w:rStyle w:val="Lienhypertexte"/>
+                <w:noProof/>
+              </w:rPr>
+              <w:t>Modélisation et Métrique Métier</w:t>
+            </w:r>
+            <w:r>
+              <w:rPr>
+                <w:noProof/>
+                <w:webHidden/>
+              </w:rPr>
+              <w:tab/>
+            </w:r>
+            <w:r>
+              <w:rPr>
+                <w:noProof/>
+                <w:webHidden/>
+              </w:rPr>
+              <w:fldChar w:fldCharType="begin"/>
+            </w:r>
+            <w:r>
+              <w:rPr>
+                <w:noProof/>
+                <w:webHidden/>
+              </w:rPr>
+              <w:instrText xml:space="preserve"> PAGEREF _Toc216469805 \h </w:instrText>
+            </w:r>
+            <w:r>
+              <w:rPr>
+                <w:noProof/>
+                <w:webHidden/>
+              </w:rPr>
+            </w:r>
+            <w:r>
+              <w:rPr>
+                <w:noProof/>
+                <w:webHidden/>
+              </w:rPr>
+              <w:fldChar w:fldCharType="separate"/>
+            </w:r>
+            <w:r>
+              <w:rPr>
+                <w:noProof/>
+                <w:webHidden/>
+              </w:rPr>
+              <w:t>3</w:t>
+            </w:r>
+            <w:r>
+              <w:rPr>
+                <w:noProof/>
+                <w:webHidden/>
+              </w:rPr>
+              <w:fldChar w:fldCharType="end"/>
+            </w:r>
+          </w:hyperlink>
+        </w:p>
+        <w:p>
+          <w:pPr>
+            <w:pStyle w:val="TM2"/>
+            <w:tabs>
+              <w:tab w:val="right" w:leader="dot" w:pos="9062"/>
+            </w:tabs>
+            <w:rPr>
+              <w:rFonts w:eastAsiaTheme="minorEastAsia"/>
+              <w:noProof/>
+              <w:sz w:val="24"/>
+              <w:szCs w:val="24"/>
+              <w:lang w:eastAsia="fr-FR"/>
+            </w:rPr>
+          </w:pPr>
+          <w:hyperlink w:anchor="_Toc216469806" w:history="1">
+            <w:r>
+              <w:rPr>
+                <w:rStyle w:val="Lienhypertexte"/>
+                <w:noProof/>
+              </w:rPr>
+              <w:t>Résultats obtenus</w:t>
+            </w:r>
+            <w:r>
+              <w:rPr>
+                <w:noProof/>
+                <w:webHidden/>
+              </w:rPr>
+              <w:tab/>
+            </w:r>
+            <w:r>
+              <w:rPr>
+                <w:noProof/>
+                <w:webHidden/>
+              </w:rPr>
+              <w:fldChar w:fldCharType="begin"/>
+            </w:r>
+            <w:r>
+              <w:rPr>
+                <w:noProof/>
+                <w:webHidden/>
+              </w:rPr>
+              <w:instrText xml:space="preserve"> PAGEREF _Toc216469806 \h </w:instrText>
+            </w:r>
+            <w:r>
+              <w:rPr>
+                <w:noProof/>
+                <w:webHidden/>
+              </w:rPr>
+            </w:r>
+            <w:r>
+              <w:rPr>
+                <w:noProof/>
+                <w:webHidden/>
+              </w:rPr>
+              <w:fldChar w:fldCharType="separate"/>
+            </w:r>
+            <w:r>
+              <w:rPr>
+                <w:noProof/>
+                <w:webHidden/>
+              </w:rPr>
+              <w:t>3</w:t>
+            </w:r>
+            <w:r>
+              <w:rPr>
+                <w:noProof/>
+                <w:webHidden/>
+              </w:rPr>
+              <w:fldChar w:fldCharType="end"/>
+            </w:r>
+          </w:hyperlink>
+        </w:p>
+        <w:p>
+          <w:pPr>
+            <w:pStyle w:val="TM2"/>
+            <w:tabs>
+              <w:tab w:val="right" w:leader="dot" w:pos="9062"/>
+            </w:tabs>
+            <w:rPr>
+              <w:rFonts w:eastAsiaTheme="minorEastAsia"/>
+              <w:noProof/>
+              <w:sz w:val="24"/>
+              <w:szCs w:val="24"/>
+              <w:lang w:eastAsia="fr-FR"/>
+            </w:rPr>
+          </w:pPr>
+          <w:hyperlink w:anchor="_Toc216469807" w:history="1">
+            <w:r>
+              <w:rPr>
+                <w:rStyle w:val="Lienhypertexte"/>
+                <w:noProof/>
+              </w:rPr>
+              <w:t>Annexe</w:t>
+            </w:r>
+            <w:r>
+              <w:rPr>
+                <w:noProof/>
+                <w:webHidden/>
+              </w:rPr>
+              <w:tab/>
+            </w:r>
+            <w:r>
+              <w:rPr>
+                <w:noProof/>
+                <w:webHidden/>
+              </w:rPr>
+              <w:fldChar w:fldCharType="begin"/>
+            </w:r>
+            <w:r>
+              <w:rPr>
+                <w:noProof/>
+                <w:webHidden/>
+              </w:rPr>
+              <w:instrText xml:space="preserve"> PAGEREF _Toc216469807 \h </w:instrText>
+            </w:r>
+            <w:r>
+              <w:rPr>
+                <w:noProof/>
+                <w:webHidden/>
+              </w:rPr>
+            </w:r>
+            <w:r>
+              <w:rPr>
+                <w:noProof/>
+                <w:webHidden/>
+              </w:rPr>
+              <w:fldChar w:fldCharType="separate"/>
+            </w:r>
+            <w:r>
+              <w:rPr>
+                <w:noProof/>
+                <w:webHidden/>
+              </w:rPr>
+              <w:t>4</w:t>
+            </w:r>
+            <w:r>
+              <w:rPr>
+                <w:noProof/>
+                <w:webHidden/>
+              </w:rPr>
+              <w:fldChar w:fldCharType="end"/>
+            </w:r>
+          </w:hyperlink>
+        </w:p>
+        <w:p>
+          <w:r>
+            <w:rPr>
+              <w:b/>
+              <w:bCs/>
+            </w:rPr>
+            <w:fldChar w:fldCharType="end"/>
+          </w:r>
+        </w:p>
+      </w:sdtContent>
+    </w:sdt>
     <w:p>
-      <w:r>
-        <w:t>Majeur IA 2025</w:t>
+      <w:pPr>
+        <w:rPr>
+          <w:rFonts w:asciiTheme="majorHAnsi" w:eastAsiaTheme="majorEastAsia" w:hAnsiTheme="majorHAnsi" w:cstheme="majorBidi"/>
+          <w:b/>
+          <w:color w:val="000000" w:themeColor="text1"/>
+          <w:sz w:val="36"/>
+          <w:szCs w:val="32"/>
+        </w:rPr>
+      </w:pPr>
+      <w:r>
+        <w:br w:type="page"/>
       </w:r>
     </w:p>
     <w:p>
-      <w:r>
-        <w:t xml:space="preserve">Mathis </w:t>
+      <w:pPr>
+        <w:pStyle w:val="Titre2"/>
+      </w:pPr>
+      <w:bookmarkStart w:id="0" w:name="_Toc216469803"/>
+      <w:r>
+        <w:lastRenderedPageBreak/>
+        <w:t xml:space="preserve">Contexte et </w:t>
+      </w:r>
+      <w:r>
+        <w:t>o</w:t>
+      </w:r>
+      <w:r>
+        <w:t>bjectifs</w:t>
+      </w:r>
+      <w:bookmarkEnd w:id="0"/>
+    </w:p>
+    <w:p>
+      <w:r>
+        <w:t xml:space="preserve">L’objectif de ce projet est de développer un algorithme de </w:t>
       </w:r>
       <w:proofErr w:type="spellStart"/>
       <w:r>
-        <w:t>Herbreteau</w:t>
+        <w:t>scoring</w:t>
       </w:r>
       <w:proofErr w:type="spellEnd"/>
       <w:r>
-        <w:t xml:space="preserve">, Mathias Le Pottier, Samuel Pasquier </w:t>
+        <w:t xml:space="preserve"> pour prédire la probabilité de défaut de paiement des clients</w:t>
+      </w:r>
+      <w:r>
+        <w:t xml:space="preserve">. </w:t>
+      </w:r>
+      <w:r>
+        <w:t>L'enjeu critique est de minimiser le risque financier tout en automatisant l'octroi de crédits. Le modèle doit être performant</w:t>
+      </w:r>
+      <w:r>
+        <w:t xml:space="preserve"> et doit </w:t>
+      </w:r>
+      <w:r>
+        <w:t xml:space="preserve">aussi </w:t>
+      </w:r>
+      <w:proofErr w:type="spellStart"/>
+      <w:r>
+        <w:t>etre</w:t>
+      </w:r>
+      <w:proofErr w:type="spellEnd"/>
+      <w:r>
+        <w:t xml:space="preserve"> </w:t>
+      </w:r>
+      <w:r>
+        <w:t>interprétable</w:t>
+      </w:r>
+    </w:p>
+    <w:p>
+      <w:pPr>
+        <w:rPr>
+          <w:color w:val="538135" w:themeColor="accent6" w:themeShade="BF"/>
+        </w:rPr>
+      </w:pPr>
+      <w:r>
+        <w:rPr>
+          <w:color w:val="538135" w:themeColor="accent6" w:themeShade="BF"/>
+        </w:rPr>
+        <w:t xml:space="preserve">Ce projet s'inscrit dans le cadre d'une mission pour une société financière spécialisée dans les crédits à la consommation pour des clients ayant peu ou pas d'historique de prêt. L'objectif principal est de développer un outil complet de Credit </w:t>
+      </w:r>
+      <w:proofErr w:type="spellStart"/>
+      <w:r>
+        <w:rPr>
+          <w:color w:val="538135" w:themeColor="accent6" w:themeShade="BF"/>
+        </w:rPr>
+        <w:t>Scoring</w:t>
+      </w:r>
+      <w:proofErr w:type="spellEnd"/>
+      <w:r>
+        <w:rPr>
+          <w:color w:val="538135" w:themeColor="accent6" w:themeShade="BF"/>
+        </w:rPr>
+        <w:t xml:space="preserve"> capable de prédire automatiquement la probabilité de faillite d'un client et de classifier chaque demande en crédit accordé ou refusé</w:t>
+      </w:r>
+      <w:r>
+        <w:rPr>
+          <w:color w:val="538135" w:themeColor="accent6" w:themeShade="BF"/>
+        </w:rPr>
+        <w:t>.</w:t>
       </w:r>
     </w:p>
     <w:p/>
     <w:p>
       <w:pPr>
-        <w:pStyle w:val="Titre"/>
-        <w:jc w:val="center"/>
-      </w:pPr>
-      <w:r>
-        <w:t xml:space="preserve">Rapport </w:t>
-      </w:r>
-      <w:r>
-        <w:rPr>
-          <w:rFonts w:eastAsiaTheme="minorHAnsi"/>
-        </w:rPr>
-        <w:t xml:space="preserve">Data Engineering &amp; </w:t>
+        <w:pStyle w:val="Titre2"/>
+      </w:pPr>
+      <w:bookmarkStart w:id="1" w:name="_Toc216469804"/>
+      <w:r>
+        <w:t xml:space="preserve">Préparation des </w:t>
+      </w:r>
+      <w:r>
+        <w:t>d</w:t>
+      </w:r>
+      <w:r>
+        <w:t>onnées</w:t>
+      </w:r>
+      <w:r>
+        <w:t xml:space="preserve"> </w:t>
+      </w:r>
+      <w:r>
+        <w:t>et</w:t>
+      </w:r>
+      <w:r>
+        <w:t xml:space="preserve"> </w:t>
+      </w:r>
+      <w:r>
+        <w:t>m</w:t>
+      </w:r>
+      <w:r>
+        <w:t xml:space="preserve">éthodologie de construction du </w:t>
       </w:r>
       <w:proofErr w:type="spellStart"/>
       <w:r>
-        <w:rPr>
-          <w:rFonts w:eastAsiaTheme="minorHAnsi"/>
-        </w:rPr>
-        <w:t>Analysis</w:t>
-      </w:r>
-      <w:proofErr w:type="spellEnd"/>
-    </w:p>
-    <w:p>
-      <w:pPr>
-        <w:pStyle w:val="Sous-titre"/>
-      </w:pPr>
-      <w:r>
-        <w:t>Contexte et Objectifs</w:t>
-      </w:r>
-    </w:p>
-    <w:p>
-      <w:r>
-        <w:t xml:space="preserve">L’objectif de ce projet est de développer un algorithme de </w:t>
-      </w:r>
-      <w:proofErr w:type="spellStart"/>
-      <w:r>
-        <w:t>scoring</w:t>
-      </w:r>
-      <w:proofErr w:type="spellEnd"/>
-      <w:r>
-        <w:t xml:space="preserve"> pour prédire la probabilité de défaut de paiement des clients</w:t>
-      </w:r>
-      <w:r>
-        <w:t xml:space="preserve">. </w:t>
-      </w:r>
-      <w:r>
-        <w:t>L'enjeu critique est de minimiser le risque financier tout en automatisant l'octroi de crédits. Le modèle doit être performant</w:t>
-      </w:r>
-      <w:r>
-        <w:t xml:space="preserve"> et doit </w:t>
-      </w:r>
-      <w:r>
-        <w:t xml:space="preserve">aussi </w:t>
-      </w:r>
-      <w:r>
-        <w:t xml:space="preserve">etre </w:t>
-      </w:r>
-      <w:r>
-        <w:t xml:space="preserve">interprétable </w:t>
-      </w:r>
-    </w:p>
-    <w:p>
-      <w:pPr>
-        <w:pStyle w:val="Sous-titre"/>
-      </w:pPr>
-      <w:r>
-        <w:t>Préparation des Données</w:t>
-      </w:r>
-      <w:r>
-        <w:t xml:space="preserve"> &amp; </w:t>
-      </w:r>
-      <w:r>
-        <w:t xml:space="preserve">Méthodologie de construction du </w:t>
-      </w:r>
-      <w:proofErr w:type="spellStart"/>
-      <w:r>
-        <w:t>Dataset</w:t>
-      </w:r>
+        <w:t>d</w:t>
+      </w:r>
+      <w:r>
+        <w:t>ataset</w:t>
+      </w:r>
+      <w:bookmarkEnd w:id="1"/>
       <w:proofErr w:type="spellEnd"/>
     </w:p>
     <w:p>
@@ -271,7 +1106,15 @@
         <w:t>Stratégie d'agrégation :</w:t>
       </w:r>
       <w:r>
-        <w:t xml:space="preserve"> Compte tenu des relations "un-à-plusieurs" (ex: un client possède plusieurs crédits passés), nous avons appliqué une agrégation en cascade. Les tables de détails (comme </w:t>
+        <w:t xml:space="preserve"> Compte tenu des relations "un-à-plusieurs" (</w:t>
+      </w:r>
+      <w:proofErr w:type="gramStart"/>
+      <w:r>
+        <w:t>ex:</w:t>
+      </w:r>
+      <w:proofErr w:type="gramEnd"/>
+      <w:r>
+        <w:t xml:space="preserve"> un client possède plusieurs crédits passés), nous avons appliqué une agrégation en cascade. Les tables de détails (comme </w:t>
       </w:r>
       <w:proofErr w:type="spellStart"/>
       <w:r>
@@ -377,11 +1220,25 @@
     <w:p/>
     <w:p>
       <w:pPr>
-        <w:pStyle w:val="Sous-titre"/>
-      </w:pPr>
-      <w:r>
-        <w:t>Modélisation et Métrique Métier</w:t>
-      </w:r>
+        <w:pStyle w:val="Titre2"/>
+      </w:pPr>
+      <w:bookmarkStart w:id="2" w:name="_Toc216469805"/>
+      <w:r>
+        <w:t xml:space="preserve">Modélisation et </w:t>
+      </w:r>
+      <w:r>
+        <w:t>m</w:t>
+      </w:r>
+      <w:r>
+        <w:t xml:space="preserve">étrique </w:t>
+      </w:r>
+      <w:r>
+        <w:t>m</w:t>
+      </w:r>
+      <w:r>
+        <w:t>étier</w:t>
+      </w:r>
+      <w:bookmarkEnd w:id="2"/>
     </w:p>
     <w:p>
       <w:r>
@@ -389,14 +1246,7 @@
           <w:b/>
           <w:bCs/>
         </w:rPr>
-        <w:t>Définition de la métrique métier</w:t>
-      </w:r>
-      <w:r>
-        <w:rPr>
-          <w:b/>
-          <w:bCs/>
-        </w:rPr>
-        <w:t> :</w:t>
+        <w:t>Définition de la métrique métier :</w:t>
       </w:r>
       <w:r>
         <w:t xml:space="preserve"> Afin de disposer d'une évaluation pertinente, nous avons élaboré une fonction de coût personnalisée alignée sur les enjeux business. Celle-ci pénalise dix fois plus un "Faux Négatif" (octroi d'un crédit à défaut, entraînant une perte de capital) qu'un "Faux Positif" (refus d'un client solvable, représentant un manque à gagner). </w:t>
@@ -552,13 +1402,18 @@
     <w:p/>
     <w:p>
       <w:pPr>
-        <w:pStyle w:val="Sous-titre"/>
-      </w:pPr>
+        <w:pStyle w:val="Titre2"/>
+      </w:pPr>
+      <w:bookmarkStart w:id="3" w:name="_Toc216469806"/>
       <w:r>
         <w:t xml:space="preserve">Résultats </w:t>
       </w:r>
       <w:r>
-        <w:t xml:space="preserve">obtenus </w:t>
+        <w:t>obtenus</w:t>
+      </w:r>
+      <w:bookmarkEnd w:id="3"/>
+      <w:r>
+        <w:t xml:space="preserve"> </w:t>
       </w:r>
     </w:p>
     <w:p>
@@ -595,13 +1450,7 @@
         <w:t>INSERT VALUE</w:t>
       </w:r>
       <w:r>
-        <w:t xml:space="preserve">, ce qui nous indique que le modèle a une bonne capacité à </w:t>
-      </w:r>
-      <w:r>
-        <w:t>discriminer</w:t>
-      </w:r>
-      <w:r>
-        <w:t xml:space="preserve"> les instances positives et négatives, notamment en prenant en compte les faux positifs et les faux négatifs. </w:t>
+        <w:t xml:space="preserve">, ce qui nous indique que le modèle a une bonne capacité à discriminer les instances positives et négatives, notamment en prenant en compte les faux positifs et les faux négatifs. </w:t>
       </w:r>
       <w:r>
         <w:t xml:space="preserve">Ainsi qu’un cout de </w:t>
@@ -824,15 +1673,194 @@
         </w:tc>
       </w:tr>
     </w:tbl>
-    <w:p/>
+    <w:p>
+      <w:pPr>
+        <w:pStyle w:val="Titre2"/>
+      </w:pPr>
+      <w:bookmarkStart w:id="4" w:name="_Toc216469807"/>
+      <w:r>
+        <w:t>Annexe</w:t>
+      </w:r>
+      <w:bookmarkEnd w:id="4"/>
+    </w:p>
     <w:sectPr>
+      <w:headerReference w:type="default" r:id="rId10"/>
+      <w:footerReference w:type="default" r:id="rId11"/>
       <w:pgSz w:w="11906" w:h="16838"/>
       <w:pgMar w:top="1417" w:right="1417" w:bottom="1417" w:left="1417" w:header="708" w:footer="708" w:gutter="0"/>
+      <w:pgNumType w:start="0"/>
       <w:cols w:space="708"/>
+      <w:titlePg/>
       <w:docGrid w:linePitch="360"/>
     </w:sectPr>
   </w:body>
 </w:document>
+</file>
+
+<file path=word/endnotes.xml><?xml version="1.0" encoding="utf-8"?>
+<w:endnotes xmlns:wpc="http://schemas.microsoft.com/office/word/2010/wordprocessingCanvas" xmlns:cx="http://schemas.microsoft.com/office/drawing/2014/chartex" xmlns:cx1="http://schemas.microsoft.com/office/drawing/2015/9/8/chartex" xmlns:cx2="http://schemas.microsoft.com/office/drawing/2015/10/21/chartex" xmlns:cx3="http://schemas.microsoft.com/office/drawing/2016/5/9/chartex" xmlns:cx4="http://schemas.microsoft.com/office/drawing/2016/5/10/chartex" xmlns:cx5="http://schemas.microsoft.com/office/drawing/2016/5/11/chartex" xmlns:cx6="http://schemas.microsoft.com/office/drawing/2016/5/12/chartex" xmlns:cx7="http://schemas.microsoft.com/office/drawing/2016/5/13/chartex" xmlns:cx8="http://schemas.microsoft.com/office/drawing/2016/5/14/chartex" xmlns:mc="http://schemas.openxmlformats.org/markup-compatibility/2006" xmlns:aink="http://schemas.microsoft.com/office/drawing/2016/ink" xmlns:am3d="http://schemas.microsoft.com/office/drawing/2017/model3d" xmlns:o="urn:schemas-microsoft-com:office:office" xmlns:oel="http://schemas.microsoft.com/office/2019/extlst" xmlns:r="http://schemas.openxmlformats.org/officeDocument/2006/relationships" xmlns:m="http://schemas.openxmlformats.org/officeDocument/2006/math" xmlns:v="urn:schemas-microsoft-com:vml" xmlns:wp14="http://schemas.microsoft.com/office/word/2010/wordprocessingDrawing" xmlns:wp="http://schemas.openxmlformats.org/drawingml/2006/wordprocessingDrawing" xmlns:w10="urn:schemas-microsoft-com:office:word" xmlns:w="http://schemas.openxmlformats.org/wordprocessingml/2006/main" xmlns:w14="http://schemas.microsoft.com/office/word/2010/wordml" xmlns:w15="http://schemas.microsoft.com/office/word/2012/wordml" xmlns:w16cex="http://schemas.microsoft.com/office/word/2018/wordml/cex" xmlns:w16cid="http://schemas.microsoft.com/office/word/2016/wordml/cid" xmlns:w16="http://schemas.microsoft.com/office/word/2018/wordml" xmlns:w16du="http://schemas.microsoft.com/office/word/2023/wordml/word16du" xmlns:w16sdtdh="http://schemas.microsoft.com/office/word/2020/wordml/sdtdatahash" xmlns:w16sdtfl="http://schemas.microsoft.com/office/word/2024/wordml/sdtformatlock" xmlns:w16se="http://schemas.microsoft.com/office/word/2015/wordml/symex" xmlns:wpg="http://schemas.microsoft.com/office/word/2010/wordprocessingGroup" xmlns:wpi="http://schemas.microsoft.com/office/word/2010/wordprocessingInk" xmlns:wne="http://schemas.microsoft.com/office/word/2006/wordml" xmlns:wps="http://schemas.microsoft.com/office/word/2010/wordprocessingShape" mc:Ignorable="w14 w15 w16se w16cid w16 w16cex w16sdtdh w16sdtfl w16du wp14">
+  <w:endnote w:type="separator" w:id="-1">
+    <w:p>
+      <w:pPr>
+        <w:spacing w:after="0" w:line="240" w:lineRule="auto"/>
+      </w:pPr>
+      <w:r>
+        <w:separator/>
+      </w:r>
+    </w:p>
+  </w:endnote>
+  <w:endnote w:type="continuationSeparator" w:id="0">
+    <w:p>
+      <w:pPr>
+        <w:spacing w:after="0" w:line="240" w:lineRule="auto"/>
+      </w:pPr>
+      <w:r>
+        <w:continuationSeparator/>
+      </w:r>
+    </w:p>
+  </w:endnote>
+</w:endnotes>
+</file>
+
+<file path=word/footer1.xml><?xml version="1.0" encoding="utf-8"?>
+<w:ftr xmlns:wpc="http://schemas.microsoft.com/office/word/2010/wordprocessingCanvas" xmlns:cx="http://schemas.microsoft.com/office/drawing/2014/chartex" xmlns:cx1="http://schemas.microsoft.com/office/drawing/2015/9/8/chartex" xmlns:cx2="http://schemas.microsoft.com/office/drawing/2015/10/21/chartex" xmlns:cx3="http://schemas.microsoft.com/office/drawing/2016/5/9/chartex" xmlns:cx4="http://schemas.microsoft.com/office/drawing/2016/5/10/chartex" xmlns:cx5="http://schemas.microsoft.com/office/drawing/2016/5/11/chartex" xmlns:cx6="http://schemas.microsoft.com/office/drawing/2016/5/12/chartex" xmlns:cx7="http://schemas.microsoft.com/office/drawing/2016/5/13/chartex" xmlns:cx8="http://schemas.microsoft.com/office/drawing/2016/5/14/chartex" xmlns:mc="http://schemas.openxmlformats.org/markup-compatibility/2006" xmlns:aink="http://schemas.microsoft.com/office/drawing/2016/ink" xmlns:am3d="http://schemas.microsoft.com/office/drawing/2017/model3d" xmlns:o="urn:schemas-microsoft-com:office:office" xmlns:oel="http://schemas.microsoft.com/office/2019/extlst" xmlns:r="http://schemas.openxmlformats.org/officeDocument/2006/relationships" xmlns:m="http://schemas.openxmlformats.org/officeDocument/2006/math" xmlns:v="urn:schemas-microsoft-com:vml" xmlns:wp14="http://schemas.microsoft.com/office/word/2010/wordprocessingDrawing" xmlns:wp="http://schemas.openxmlformats.org/drawingml/2006/wordprocessingDrawing" xmlns:w10="urn:schemas-microsoft-com:office:word" xmlns:w="http://schemas.openxmlformats.org/wordprocessingml/2006/main" xmlns:w14="http://schemas.microsoft.com/office/word/2010/wordml" xmlns:w15="http://schemas.microsoft.com/office/word/2012/wordml" xmlns:w16cex="http://schemas.microsoft.com/office/word/2018/wordml/cex" xmlns:w16cid="http://schemas.microsoft.com/office/word/2016/wordml/cid" xmlns:w16="http://schemas.microsoft.com/office/word/2018/wordml" xmlns:w16du="http://schemas.microsoft.com/office/word/2023/wordml/word16du" xmlns:w16sdtdh="http://schemas.microsoft.com/office/word/2020/wordml/sdtdatahash" xmlns:w16sdtfl="http://schemas.microsoft.com/office/word/2024/wordml/sdtformatlock" xmlns:w16se="http://schemas.microsoft.com/office/word/2015/wordml/symex" xmlns:wpg="http://schemas.microsoft.com/office/word/2010/wordprocessingGroup" xmlns:wpi="http://schemas.microsoft.com/office/word/2010/wordprocessingInk" xmlns:wne="http://schemas.microsoft.com/office/word/2006/wordml" xmlns:wps="http://schemas.microsoft.com/office/word/2010/wordprocessingShape" mc:Ignorable="w14 w15 w16se w16cid w16 w16cex w16sdtdh w16sdtfl w16du wp14">
+  <w:sdt>
+    <w:sdtPr>
+      <w:id w:val="332957294"/>
+      <w:docPartObj>
+        <w:docPartGallery w:val="Page Numbers (Bottom of Page)"/>
+        <w:docPartUnique/>
+      </w:docPartObj>
+    </w:sdtPr>
+    <w:sdtContent>
+      <w:p>
+        <w:pPr>
+          <w:pStyle w:val="Pieddepage"/>
+          <w:jc w:val="right"/>
+        </w:pPr>
+        <w:r>
+          <w:fldChar w:fldCharType="begin"/>
+        </w:r>
+        <w:r>
+          <w:instrText>PAGE   \* MERGEFORMAT</w:instrText>
+        </w:r>
+        <w:r>
+          <w:fldChar w:fldCharType="separate"/>
+        </w:r>
+        <w:r>
+          <w:t>2</w:t>
+        </w:r>
+        <w:r>
+          <w:fldChar w:fldCharType="end"/>
+        </w:r>
+      </w:p>
+    </w:sdtContent>
+  </w:sdt>
+  <w:p>
+    <w:pPr>
+      <w:pStyle w:val="Pieddepage"/>
+      <w:jc w:val="center"/>
+    </w:pPr>
+    <w:r>
+      <w:t>Mathis Herbreteau, Mathias Le Pottier, Samuel Pasquier</w:t>
+    </w:r>
+  </w:p>
+</w:ftr>
+</file>
+
+<file path=word/footnotes.xml><?xml version="1.0" encoding="utf-8"?>
+<w:footnotes xmlns:wpc="http://schemas.microsoft.com/office/word/2010/wordprocessingCanvas" xmlns:cx="http://schemas.microsoft.com/office/drawing/2014/chartex" xmlns:cx1="http://schemas.microsoft.com/office/drawing/2015/9/8/chartex" xmlns:cx2="http://schemas.microsoft.com/office/drawing/2015/10/21/chartex" xmlns:cx3="http://schemas.microsoft.com/office/drawing/2016/5/9/chartex" xmlns:cx4="http://schemas.microsoft.com/office/drawing/2016/5/10/chartex" xmlns:cx5="http://schemas.microsoft.com/office/drawing/2016/5/11/chartex" xmlns:cx6="http://schemas.microsoft.com/office/drawing/2016/5/12/chartex" xmlns:cx7="http://schemas.microsoft.com/office/drawing/2016/5/13/chartex" xmlns:cx8="http://schemas.microsoft.com/office/drawing/2016/5/14/chartex" xmlns:mc="http://schemas.openxmlformats.org/markup-compatibility/2006" xmlns:aink="http://schemas.microsoft.com/office/drawing/2016/ink" xmlns:am3d="http://schemas.microsoft.com/office/drawing/2017/model3d" xmlns:o="urn:schemas-microsoft-com:office:office" xmlns:oel="http://schemas.microsoft.com/office/2019/extlst" xmlns:r="http://schemas.openxmlformats.org/officeDocument/2006/relationships" xmlns:m="http://schemas.openxmlformats.org/officeDocument/2006/math" xmlns:v="urn:schemas-microsoft-com:vml" xmlns:wp14="http://schemas.microsoft.com/office/word/2010/wordprocessingDrawing" xmlns:wp="http://schemas.openxmlformats.org/drawingml/2006/wordprocessingDrawing" xmlns:w10="urn:schemas-microsoft-com:office:word" xmlns:w="http://schemas.openxmlformats.org/wordprocessingml/2006/main" xmlns:w14="http://schemas.microsoft.com/office/word/2010/wordml" xmlns:w15="http://schemas.microsoft.com/office/word/2012/wordml" xmlns:w16cex="http://schemas.microsoft.com/office/word/2018/wordml/cex" xmlns:w16cid="http://schemas.microsoft.com/office/word/2016/wordml/cid" xmlns:w16="http://schemas.microsoft.com/office/word/2018/wordml" xmlns:w16du="http://schemas.microsoft.com/office/word/2023/wordml/word16du" xmlns:w16sdtdh="http://schemas.microsoft.com/office/word/2020/wordml/sdtdatahash" xmlns:w16sdtfl="http://schemas.microsoft.com/office/word/2024/wordml/sdtformatlock" xmlns:w16se="http://schemas.microsoft.com/office/word/2015/wordml/symex" xmlns:wpg="http://schemas.microsoft.com/office/word/2010/wordprocessingGroup" xmlns:wpi="http://schemas.microsoft.com/office/word/2010/wordprocessingInk" xmlns:wne="http://schemas.microsoft.com/office/word/2006/wordml" xmlns:wps="http://schemas.microsoft.com/office/word/2010/wordprocessingShape" mc:Ignorable="w14 w15 w16se w16cid w16 w16cex w16sdtdh w16sdtfl w16du wp14">
+  <w:footnote w:type="separator" w:id="-1">
+    <w:p>
+      <w:pPr>
+        <w:spacing w:after="0" w:line="240" w:lineRule="auto"/>
+      </w:pPr>
+      <w:r>
+        <w:separator/>
+      </w:r>
+    </w:p>
+  </w:footnote>
+  <w:footnote w:type="continuationSeparator" w:id="0">
+    <w:p>
+      <w:pPr>
+        <w:spacing w:after="0" w:line="240" w:lineRule="auto"/>
+      </w:pPr>
+      <w:r>
+        <w:continuationSeparator/>
+      </w:r>
+    </w:p>
+  </w:footnote>
+</w:footnotes>
+</file>
+
+<file path=word/header1.xml><?xml version="1.0" encoding="utf-8"?>
+<w:hdr xmlns:wpc="http://schemas.microsoft.com/office/word/2010/wordprocessingCanvas" xmlns:cx="http://schemas.microsoft.com/office/drawing/2014/chartex" xmlns:cx1="http://schemas.microsoft.com/office/drawing/2015/9/8/chartex" xmlns:cx2="http://schemas.microsoft.com/office/drawing/2015/10/21/chartex" xmlns:cx3="http://schemas.microsoft.com/office/drawing/2016/5/9/chartex" xmlns:cx4="http://schemas.microsoft.com/office/drawing/2016/5/10/chartex" xmlns:cx5="http://schemas.microsoft.com/office/drawing/2016/5/11/chartex" xmlns:cx6="http://schemas.microsoft.com/office/drawing/2016/5/12/chartex" xmlns:cx7="http://schemas.microsoft.com/office/drawing/2016/5/13/chartex" xmlns:cx8="http://schemas.microsoft.com/office/drawing/2016/5/14/chartex" xmlns:mc="http://schemas.openxmlformats.org/markup-compatibility/2006" xmlns:aink="http://schemas.microsoft.com/office/drawing/2016/ink" xmlns:am3d="http://schemas.microsoft.com/office/drawing/2017/model3d" xmlns:o="urn:schemas-microsoft-com:office:office" xmlns:oel="http://schemas.microsoft.com/office/2019/extlst" xmlns:r="http://schemas.openxmlformats.org/officeDocument/2006/relationships" xmlns:m="http://schemas.openxmlformats.org/officeDocument/2006/math" xmlns:v="urn:schemas-microsoft-com:vml" xmlns:wp14="http://schemas.microsoft.com/office/word/2010/wordprocessingDrawing" xmlns:wp="http://schemas.openxmlformats.org/drawingml/2006/wordprocessingDrawing" xmlns:w10="urn:schemas-microsoft-com:office:word" xmlns:w="http://schemas.openxmlformats.org/wordprocessingml/2006/main" xmlns:w14="http://schemas.microsoft.com/office/word/2010/wordml" xmlns:w15="http://schemas.microsoft.com/office/word/2012/wordml" xmlns:w16cex="http://schemas.microsoft.com/office/word/2018/wordml/cex" xmlns:w16cid="http://schemas.microsoft.com/office/word/2016/wordml/cid" xmlns:w16="http://schemas.microsoft.com/office/word/2018/wordml" xmlns:w16du="http://schemas.microsoft.com/office/word/2023/wordml/word16du" xmlns:w16sdtdh="http://schemas.microsoft.com/office/word/2020/wordml/sdtdatahash" xmlns:w16sdtfl="http://schemas.microsoft.com/office/word/2024/wordml/sdtformatlock" xmlns:w16se="http://schemas.microsoft.com/office/word/2015/wordml/symex" xmlns:wpg="http://schemas.microsoft.com/office/word/2010/wordprocessingGroup" xmlns:wpi="http://schemas.microsoft.com/office/word/2010/wordprocessingInk" xmlns:wne="http://schemas.microsoft.com/office/word/2006/wordml" xmlns:wps="http://schemas.microsoft.com/office/word/2010/wordprocessingShape" mc:Ignorable="w14 w15 w16se w16cid w16 w16cex w16sdtdh w16sdtfl w16du wp14">
+  <w:p>
+    <w:pPr>
+      <w:pStyle w:val="En-tte"/>
+    </w:pPr>
+    <w:r>
+      <w:rPr>
+        <w:noProof/>
+      </w:rPr>
+      <w:drawing>
+        <wp:anchor distT="0" distB="0" distL="114300" distR="114300" simplePos="0" relativeHeight="251658240" behindDoc="0" locked="0" layoutInCell="1" allowOverlap="1" wp14:anchorId="1D57A074" wp14:editId="38391888">
+          <wp:simplePos x="0" y="0"/>
+          <wp:positionH relativeFrom="column">
+            <wp:posOffset>-652145</wp:posOffset>
+          </wp:positionH>
+          <wp:positionV relativeFrom="paragraph">
+            <wp:posOffset>-240030</wp:posOffset>
+          </wp:positionV>
+          <wp:extent cx="1257300" cy="653796"/>
+          <wp:effectExtent l="0" t="0" r="0" b="0"/>
+          <wp:wrapNone/>
+          <wp:docPr id="1696634076" name="Image 2"/>
+          <wp:cNvGraphicFramePr>
+            <a:graphicFrameLocks xmlns:a="http://schemas.openxmlformats.org/drawingml/2006/main" noChangeAspect="1"/>
+          </wp:cNvGraphicFramePr>
+          <a:graphic xmlns:a="http://schemas.openxmlformats.org/drawingml/2006/main">
+            <a:graphicData uri="http://schemas.openxmlformats.org/drawingml/2006/picture">
+              <pic:pic xmlns:pic="http://schemas.openxmlformats.org/drawingml/2006/picture">
+                <pic:nvPicPr>
+                  <pic:cNvPr id="1696634076" name="Image 1696634076"/>
+                  <pic:cNvPicPr/>
+                </pic:nvPicPr>
+                <pic:blipFill>
+                  <a:blip r:embed="rId1">
+                    <a:extLst>
+                      <a:ext uri="{28A0092B-C50C-407E-A947-70E740481C1C}">
+                        <a14:useLocalDpi xmlns:a14="http://schemas.microsoft.com/office/drawing/2010/main" val="0"/>
+                      </a:ext>
+                    </a:extLst>
+                  </a:blip>
+                  <a:stretch>
+                    <a:fillRect/>
+                  </a:stretch>
+                </pic:blipFill>
+                <pic:spPr>
+                  <a:xfrm>
+                    <a:off x="0" y="0"/>
+                    <a:ext cx="1261862" cy="656168"/>
+                  </a:xfrm>
+                  <a:prstGeom prst="rect">
+                    <a:avLst/>
+                  </a:prstGeom>
+                </pic:spPr>
+              </pic:pic>
+            </a:graphicData>
+          </a:graphic>
+          <wp14:sizeRelH relativeFrom="margin">
+            <wp14:pctWidth>0</wp14:pctWidth>
+          </wp14:sizeRelH>
+          <wp14:sizeRelV relativeFrom="margin">
+            <wp14:pctHeight>0</wp14:pctHeight>
+          </wp14:sizeRelV>
+        </wp:anchor>
+      </w:drawing>
+    </w:r>
+  </w:p>
+</w:hdr>
 </file>
 
 <file path=word/numbering.xml><?xml version="1.0" encoding="utf-8"?>
@@ -2764,10 +3792,9 @@
     <w:next w:val="Normal"/>
     <w:link w:val="Titre2Car"/>
     <w:uiPriority w:val="9"/>
-    <w:semiHidden/>
     <w:unhideWhenUsed/>
     <w:qFormat/>
-    <w:rsid w:val="007E41C2"/>
+    <w:rsid w:val="00C7604F"/>
     <w:pPr>
       <w:keepNext/>
       <w:keepLines/>
@@ -2776,8 +3803,9 @@
     </w:pPr>
     <w:rPr>
       <w:rFonts w:asciiTheme="majorHAnsi" w:eastAsiaTheme="majorEastAsia" w:hAnsiTheme="majorHAnsi" w:cstheme="majorBidi"/>
-      <w:color w:val="2F5496" w:themeColor="accent1" w:themeShade="BF"/>
-      <w:sz w:val="32"/>
+      <w:b/>
+      <w:color w:val="000000" w:themeColor="text1"/>
+      <w:sz w:val="36"/>
       <w:szCs w:val="32"/>
     </w:rPr>
   </w:style>
@@ -2980,12 +4008,12 @@
     <w:basedOn w:val="Policepardfaut"/>
     <w:link w:val="Titre2"/>
     <w:uiPriority w:val="9"/>
-    <w:semiHidden/>
-    <w:rsid w:val="007E41C2"/>
+    <w:rsid w:val="00C7604F"/>
     <w:rPr>
       <w:rFonts w:asciiTheme="majorHAnsi" w:eastAsiaTheme="majorEastAsia" w:hAnsiTheme="majorHAnsi" w:cstheme="majorBidi"/>
-      <w:color w:val="2F5496" w:themeColor="accent1" w:themeShade="BF"/>
-      <w:sz w:val="32"/>
+      <w:b/>
+      <w:color w:val="000000" w:themeColor="text1"/>
+      <w:sz w:val="36"/>
       <w:szCs w:val="32"/>
     </w:rPr>
   </w:style>
@@ -3252,7 +4280,799 @@
       <w:spacing w:val="5"/>
     </w:rPr>
   </w:style>
+  <w:style w:type="paragraph" w:styleId="Sansinterligne">
+    <w:name w:val="No Spacing"/>
+    <w:link w:val="SansinterligneCar"/>
+    <w:uiPriority w:val="1"/>
+    <w:qFormat/>
+    <w:rsid w:val="00C7604F"/>
+    <w:pPr>
+      <w:spacing w:after="0" w:line="240" w:lineRule="auto"/>
+    </w:pPr>
+    <w:rPr>
+      <w:rFonts w:eastAsiaTheme="minorEastAsia"/>
+      <w:kern w:val="0"/>
+      <w:lang w:eastAsia="fr-FR"/>
+      <w14:ligatures w14:val="none"/>
+    </w:rPr>
+  </w:style>
+  <w:style w:type="character" w:customStyle="1" w:styleId="SansinterligneCar">
+    <w:name w:val="Sans interligne Car"/>
+    <w:basedOn w:val="Policepardfaut"/>
+    <w:link w:val="Sansinterligne"/>
+    <w:uiPriority w:val="1"/>
+    <w:rsid w:val="00C7604F"/>
+    <w:rPr>
+      <w:rFonts w:eastAsiaTheme="minorEastAsia"/>
+      <w:kern w:val="0"/>
+      <w:lang w:eastAsia="fr-FR"/>
+      <w14:ligatures w14:val="none"/>
+    </w:rPr>
+  </w:style>
+  <w:style w:type="paragraph" w:styleId="En-tte">
+    <w:name w:val="header"/>
+    <w:basedOn w:val="Normal"/>
+    <w:link w:val="En-tteCar"/>
+    <w:uiPriority w:val="99"/>
+    <w:unhideWhenUsed/>
+    <w:rsid w:val="00C7604F"/>
+    <w:pPr>
+      <w:tabs>
+        <w:tab w:val="center" w:pos="4536"/>
+        <w:tab w:val="right" w:pos="9072"/>
+      </w:tabs>
+      <w:spacing w:after="0" w:line="240" w:lineRule="auto"/>
+    </w:pPr>
+  </w:style>
+  <w:style w:type="character" w:customStyle="1" w:styleId="En-tteCar">
+    <w:name w:val="En-tête Car"/>
+    <w:basedOn w:val="Policepardfaut"/>
+    <w:link w:val="En-tte"/>
+    <w:uiPriority w:val="99"/>
+    <w:rsid w:val="00C7604F"/>
+  </w:style>
+  <w:style w:type="paragraph" w:styleId="Pieddepage">
+    <w:name w:val="footer"/>
+    <w:basedOn w:val="Normal"/>
+    <w:link w:val="PieddepageCar"/>
+    <w:uiPriority w:val="99"/>
+    <w:unhideWhenUsed/>
+    <w:rsid w:val="00C7604F"/>
+    <w:pPr>
+      <w:tabs>
+        <w:tab w:val="center" w:pos="4536"/>
+        <w:tab w:val="right" w:pos="9072"/>
+      </w:tabs>
+      <w:spacing w:after="0" w:line="240" w:lineRule="auto"/>
+    </w:pPr>
+  </w:style>
+  <w:style w:type="character" w:customStyle="1" w:styleId="PieddepageCar">
+    <w:name w:val="Pied de page Car"/>
+    <w:basedOn w:val="Policepardfaut"/>
+    <w:link w:val="Pieddepage"/>
+    <w:uiPriority w:val="99"/>
+    <w:rsid w:val="00C7604F"/>
+  </w:style>
+  <w:style w:type="paragraph" w:styleId="En-ttedetabledesmatires">
+    <w:name w:val="TOC Heading"/>
+    <w:basedOn w:val="Titre1"/>
+    <w:next w:val="Normal"/>
+    <w:uiPriority w:val="39"/>
+    <w:unhideWhenUsed/>
+    <w:qFormat/>
+    <w:rsid w:val="00C7604F"/>
+    <w:pPr>
+      <w:spacing w:before="240" w:after="0"/>
+      <w:outlineLvl w:val="9"/>
+    </w:pPr>
+    <w:rPr>
+      <w:kern w:val="0"/>
+      <w:sz w:val="32"/>
+      <w:szCs w:val="32"/>
+      <w:lang w:eastAsia="fr-FR"/>
+      <w14:ligatures w14:val="none"/>
+    </w:rPr>
+  </w:style>
+  <w:style w:type="paragraph" w:styleId="TM2">
+    <w:name w:val="toc 2"/>
+    <w:basedOn w:val="Normal"/>
+    <w:next w:val="Normal"/>
+    <w:autoRedefine/>
+    <w:uiPriority w:val="39"/>
+    <w:unhideWhenUsed/>
+    <w:rsid w:val="00C7604F"/>
+    <w:pPr>
+      <w:spacing w:after="100"/>
+      <w:ind w:left="220"/>
+    </w:pPr>
+  </w:style>
+  <w:style w:type="character" w:styleId="Lienhypertexte">
+    <w:name w:val="Hyperlink"/>
+    <w:basedOn w:val="Policepardfaut"/>
+    <w:uiPriority w:val="99"/>
+    <w:unhideWhenUsed/>
+    <w:rsid w:val="00C7604F"/>
+    <w:rPr>
+      <w:color w:val="0563C1" w:themeColor="hyperlink"/>
+      <w:u w:val="single"/>
+    </w:rPr>
+  </w:style>
 </w:styles>
+</file>
+
+<file path=word/glossary/document.xml><?xml version="1.0" encoding="utf-8"?>
+<w:glossaryDocument xmlns:wpc="http://schemas.microsoft.com/office/word/2010/wordprocessingCanvas" xmlns:cx="http://schemas.microsoft.com/office/drawing/2014/chartex" xmlns:cx1="http://schemas.microsoft.com/office/drawing/2015/9/8/chartex" xmlns:cx2="http://schemas.microsoft.com/office/drawing/2015/10/21/chartex" xmlns:cx3="http://schemas.microsoft.com/office/drawing/2016/5/9/chartex" xmlns:cx4="http://schemas.microsoft.com/office/drawing/2016/5/10/chartex" xmlns:cx5="http://schemas.microsoft.com/office/drawing/2016/5/11/chartex" xmlns:cx6="http://schemas.microsoft.com/office/drawing/2016/5/12/chartex" xmlns:cx7="http://schemas.microsoft.com/office/drawing/2016/5/13/chartex" xmlns:cx8="http://schemas.microsoft.com/office/drawing/2016/5/14/chartex" xmlns:mc="http://schemas.openxmlformats.org/markup-compatibility/2006" xmlns:aink="http://schemas.microsoft.com/office/drawing/2016/ink" xmlns:am3d="http://schemas.microsoft.com/office/drawing/2017/model3d" xmlns:o="urn:schemas-microsoft-com:office:office" xmlns:oel="http://schemas.microsoft.com/office/2019/extlst" xmlns:r="http://schemas.openxmlformats.org/officeDocument/2006/relationships" xmlns:m="http://schemas.openxmlformats.org/officeDocument/2006/math" xmlns:v="urn:schemas-microsoft-com:vml" xmlns:wp14="http://schemas.microsoft.com/office/word/2010/wordprocessingDrawing" xmlns:wp="http://schemas.openxmlformats.org/drawingml/2006/wordprocessingDrawing" xmlns:w10="urn:schemas-microsoft-com:office:word" xmlns:w="http://schemas.openxmlformats.org/wordprocessingml/2006/main" xmlns:w14="http://schemas.microsoft.com/office/word/2010/wordml" xmlns:w15="http://schemas.microsoft.com/office/word/2012/wordml" xmlns:w16cex="http://schemas.microsoft.com/office/word/2018/wordml/cex" xmlns:w16cid="http://schemas.microsoft.com/office/word/2016/wordml/cid" xmlns:w16="http://schemas.microsoft.com/office/word/2018/wordml" xmlns:w16du="http://schemas.microsoft.com/office/word/2023/wordml/word16du" xmlns:w16sdtdh="http://schemas.microsoft.com/office/word/2020/wordml/sdtdatahash" xmlns:w16sdtfl="http://schemas.microsoft.com/office/word/2024/wordml/sdtformatlock" xmlns:w16se="http://schemas.microsoft.com/office/word/2015/wordml/symex" xmlns:wpg="http://schemas.microsoft.com/office/word/2010/wordprocessingGroup" xmlns:wpi="http://schemas.microsoft.com/office/word/2010/wordprocessingInk" xmlns:wne="http://schemas.microsoft.com/office/word/2006/wordml" xmlns:wps="http://schemas.microsoft.com/office/word/2010/wordprocessingShape" mc:Ignorable="w14 w15 w16se w16cid w16 w16cex w16sdtdh w16sdtfl w16du wp14">
+  <w:docParts>
+    <w:docPart>
+      <w:docPartPr>
+        <w:name w:val="0C70BEB547A549AE87448745086CEF0B"/>
+        <w:category>
+          <w:name w:val="Général"/>
+          <w:gallery w:val="placeholder"/>
+        </w:category>
+        <w:types>
+          <w:type w:val="bbPlcHdr"/>
+        </w:types>
+        <w:behaviors>
+          <w:behavior w:val="content"/>
+        </w:behaviors>
+        <w:guid w:val="{B0B637C5-0112-4124-B26A-7AA8E7FE2ECF}"/>
+      </w:docPartPr>
+      <w:docPartBody>
+        <w:p>
+          <w:pPr>
+            <w:pStyle w:val="0C70BEB547A549AE87448745086CEF0B"/>
+          </w:pPr>
+          <w:r>
+            <w:rPr>
+              <w:color w:val="2F5496" w:themeColor="accent1" w:themeShade="BF"/>
+            </w:rPr>
+            <w:t>[Nom de la société]</w:t>
+          </w:r>
+        </w:p>
+      </w:docPartBody>
+    </w:docPart>
+    <w:docPart>
+      <w:docPartPr>
+        <w:name w:val="8AE8E336525E4EF3B55836D50EC7965D"/>
+        <w:category>
+          <w:name w:val="Général"/>
+          <w:gallery w:val="placeholder"/>
+        </w:category>
+        <w:types>
+          <w:type w:val="bbPlcHdr"/>
+        </w:types>
+        <w:behaviors>
+          <w:behavior w:val="content"/>
+        </w:behaviors>
+        <w:guid w:val="{C9934A6E-8259-4A80-99CA-4B3507E9E6CB}"/>
+      </w:docPartPr>
+      <w:docPartBody>
+        <w:p>
+          <w:pPr>
+            <w:pStyle w:val="8AE8E336525E4EF3B55836D50EC7965D"/>
+          </w:pPr>
+          <w:r>
+            <w:rPr>
+              <w:rFonts w:asciiTheme="majorHAnsi" w:eastAsiaTheme="majorEastAsia" w:hAnsiTheme="majorHAnsi" w:cstheme="majorBidi"/>
+              <w:color w:val="4472C4" w:themeColor="accent1"/>
+              <w:sz w:val="88"/>
+              <w:szCs w:val="88"/>
+            </w:rPr>
+            <w:t>[Titre du document]</w:t>
+          </w:r>
+        </w:p>
+      </w:docPartBody>
+    </w:docPart>
+    <w:docPart>
+      <w:docPartPr>
+        <w:name w:val="0D25A3B43B2C49EEBDC4F2A9811456B7"/>
+        <w:category>
+          <w:name w:val="Général"/>
+          <w:gallery w:val="placeholder"/>
+        </w:category>
+        <w:types>
+          <w:type w:val="bbPlcHdr"/>
+        </w:types>
+        <w:behaviors>
+          <w:behavior w:val="content"/>
+        </w:behaviors>
+        <w:guid w:val="{155D979D-C969-4BA9-8348-D6D376E5CF68}"/>
+      </w:docPartPr>
+      <w:docPartBody>
+        <w:p>
+          <w:pPr>
+            <w:pStyle w:val="0D25A3B43B2C49EEBDC4F2A9811456B7"/>
+          </w:pPr>
+          <w:r>
+            <w:rPr>
+              <w:color w:val="2F5496" w:themeColor="accent1" w:themeShade="BF"/>
+            </w:rPr>
+            <w:t>[Sous-titre du document]</w:t>
+          </w:r>
+        </w:p>
+      </w:docPartBody>
+    </w:docPart>
+    <w:docPart>
+      <w:docPartPr>
+        <w:name w:val="F588124C9E3A4381BE55D4C742BA8046"/>
+        <w:category>
+          <w:name w:val="Général"/>
+          <w:gallery w:val="placeholder"/>
+        </w:category>
+        <w:types>
+          <w:type w:val="bbPlcHdr"/>
+        </w:types>
+        <w:behaviors>
+          <w:behavior w:val="content"/>
+        </w:behaviors>
+        <w:guid w:val="{40DCA4C2-22B4-484A-BE2B-3C69F07C4350}"/>
+      </w:docPartPr>
+      <w:docPartBody>
+        <w:p>
+          <w:pPr>
+            <w:pStyle w:val="F588124C9E3A4381BE55D4C742BA8046"/>
+          </w:pPr>
+          <w:r>
+            <w:rPr>
+              <w:color w:val="4472C4" w:themeColor="accent1"/>
+              <w:sz w:val="28"/>
+              <w:szCs w:val="28"/>
+            </w:rPr>
+            <w:t>[Date]</w:t>
+          </w:r>
+        </w:p>
+      </w:docPartBody>
+    </w:docPart>
+  </w:docParts>
+</w:glossaryDocument>
+</file>
+
+<file path=word/glossary/fontTable.xml><?xml version="1.0" encoding="utf-8"?>
+<w:fonts xmlns:mc="http://schemas.openxmlformats.org/markup-compatibility/2006" xmlns:r="http://schemas.openxmlformats.org/officeDocument/2006/relationships" xmlns:w="http://schemas.openxmlformats.org/wordprocessingml/2006/main" xmlns:w14="http://schemas.microsoft.com/office/word/2010/wordml" xmlns:w15="http://schemas.microsoft.com/office/word/2012/wordml" xmlns:w16cex="http://schemas.microsoft.com/office/word/2018/wordml/cex" xmlns:w16cid="http://schemas.microsoft.com/office/word/2016/wordml/cid" xmlns:w16="http://schemas.microsoft.com/office/word/2018/wordml" xmlns:w16du="http://schemas.microsoft.com/office/word/2023/wordml/word16du" xmlns:w16sdtdh="http://schemas.microsoft.com/office/word/2020/wordml/sdtdatahash" xmlns:w16sdtfl="http://schemas.microsoft.com/office/word/2024/wordml/sdtformatlock" xmlns:w16se="http://schemas.microsoft.com/office/word/2015/wordml/symex" mc:Ignorable="w14 w15 w16se w16cid w16 w16cex w16sdtdh w16sdtfl w16du">
+  <w:font w:name="Symbol">
+    <w:panose1 w:val="05050102010706020507"/>
+    <w:charset w:val="02"/>
+    <w:family w:val="roman"/>
+    <w:pitch w:val="variable"/>
+    <w:sig w:usb0="00000000" w:usb1="10000000" w:usb2="00000000" w:usb3="00000000" w:csb0="80000000" w:csb1="00000000"/>
+  </w:font>
+  <w:font w:name="Times New Roman">
+    <w:panose1 w:val="02020603050405020304"/>
+    <w:charset w:val="00"/>
+    <w:family w:val="roman"/>
+    <w:pitch w:val="variable"/>
+    <w:sig w:usb0="E0002EFF" w:usb1="C000785B" w:usb2="00000009" w:usb3="00000000" w:csb0="000001FF" w:csb1="00000000"/>
+  </w:font>
+  <w:font w:name="Courier New">
+    <w:panose1 w:val="02070309020205020404"/>
+    <w:charset w:val="00"/>
+    <w:family w:val="modern"/>
+    <w:pitch w:val="fixed"/>
+    <w:sig w:usb0="E0002EFF" w:usb1="C0007843" w:usb2="00000009" w:usb3="00000000" w:csb0="000001FF" w:csb1="00000000"/>
+  </w:font>
+  <w:font w:name="Wingdings">
+    <w:panose1 w:val="05000000000000000000"/>
+    <w:charset w:val="02"/>
+    <w:family w:val="auto"/>
+    <w:pitch w:val="variable"/>
+    <w:sig w:usb0="00000000" w:usb1="10000000" w:usb2="00000000" w:usb3="00000000" w:csb0="80000000" w:csb1="00000000"/>
+  </w:font>
+  <w:font w:name="Calibri">
+    <w:panose1 w:val="020F0502020204030204"/>
+    <w:charset w:val="00"/>
+    <w:family w:val="swiss"/>
+    <w:pitch w:val="variable"/>
+    <w:sig w:usb0="E4002EFF" w:usb1="C200247B" w:usb2="00000009" w:usb3="00000000" w:csb0="000001FF" w:csb1="00000000"/>
+  </w:font>
+  <w:font w:name="Calibri Light">
+    <w:panose1 w:val="020F0302020204030204"/>
+    <w:charset w:val="00"/>
+    <w:family w:val="swiss"/>
+    <w:pitch w:val="variable"/>
+    <w:sig w:usb0="E4002EFF" w:usb1="C200247B" w:usb2="00000009" w:usb3="00000000" w:csb0="000001FF" w:csb1="00000000"/>
+  </w:font>
+</w:fonts>
+</file>
+
+<file path=word/glossary/settings.xml><?xml version="1.0" encoding="utf-8"?>
+<w:settings xmlns:mc="http://schemas.openxmlformats.org/markup-compatibility/2006" xmlns:o="urn:schemas-microsoft-com:office:office" xmlns:r="http://schemas.openxmlformats.org/officeDocument/2006/relationships" xmlns:m="http://schemas.openxmlformats.org/officeDocument/2006/math" xmlns:v="urn:schemas-microsoft-com:vml" xmlns:w10="urn:schemas-microsoft-com:office:word" xmlns:w="http://schemas.openxmlformats.org/wordprocessingml/2006/main" xmlns:w14="http://schemas.microsoft.com/office/word/2010/wordml" xmlns:w15="http://schemas.microsoft.com/office/word/2012/wordml" xmlns:w16cex="http://schemas.microsoft.com/office/word/2018/wordml/cex" xmlns:w16cid="http://schemas.microsoft.com/office/word/2016/wordml/cid" xmlns:w16="http://schemas.microsoft.com/office/word/2018/wordml" xmlns:w16du="http://schemas.microsoft.com/office/word/2023/wordml/word16du" xmlns:w16sdtdh="http://schemas.microsoft.com/office/word/2020/wordml/sdtdatahash" xmlns:w16sdtfl="http://schemas.microsoft.com/office/word/2024/wordml/sdtformatlock" xmlns:w16se="http://schemas.microsoft.com/office/word/2015/wordml/symex" xmlns:sl="http://schemas.openxmlformats.org/schemaLibrary/2006/main" mc:Ignorable="w14 w15 w16se w16cid w16 w16cex w16sdtdh w16sdtfl w16du">
+  <w:view w:val="normal"/>
+  <w:defaultTabStop w:val="708"/>
+  <w:hyphenationZone w:val="425"/>
+  <w:characterSpacingControl w:val="doNotCompress"/>
+  <w:compat>
+    <w:useFELayout/>
+    <w:compatSetting w:name="compatibilityMode" w:uri="http://schemas.microsoft.com/office/word" w:val="15"/>
+    <w:compatSetting w:name="overrideTableStyleFontSizeAndJustification" w:uri="http://schemas.microsoft.com/office/word" w:val="1"/>
+    <w:compatSetting w:name="enableOpenTypeFeatures" w:uri="http://schemas.microsoft.com/office/word" w:val="1"/>
+    <w:compatSetting w:name="doNotFlipMirrorIndents" w:uri="http://schemas.microsoft.com/office/word" w:val="1"/>
+    <w:compatSetting w:name="differentiateMultirowTableHeaders" w:uri="http://schemas.microsoft.com/office/word" w:val="1"/>
+    <w:compatSetting w:name="useWord2013TrackBottomHyphenation" w:uri="http://schemas.microsoft.com/office/word" w:val="0"/>
+  </w:compat>
+  <w:rsids>
+    <w:rsidRoot w:val="00012659"/>
+    <w:rsid w:val="00012659"/>
+    <w:rsid w:val="0017109B"/>
+    <w:rsid w:val="008B0A07"/>
+  </w:rsids>
+  <m:mathPr>
+    <m:mathFont m:val="Cambria Math"/>
+    <m:brkBin m:val="before"/>
+    <m:brkBinSub m:val="--"/>
+    <m:smallFrac m:val="0"/>
+    <m:dispDef/>
+    <m:lMargin m:val="0"/>
+    <m:rMargin m:val="0"/>
+    <m:defJc m:val="centerGroup"/>
+    <m:wrapIndent m:val="1440"/>
+    <m:intLim m:val="subSup"/>
+    <m:naryLim m:val="undOvr"/>
+  </m:mathPr>
+  <w:themeFontLang w:val="fr-FR"/>
+  <w:clrSchemeMapping w:bg1="light1" w:t1="dark1" w:bg2="light2" w:t2="dark2" w:accent1="accent1" w:accent2="accent2" w:accent3="accent3" w:accent4="accent4" w:accent5="accent5" w:accent6="accent6" w:hyperlink="hyperlink" w:followedHyperlink="followedHyperlink"/>
+  <w:decimalSymbol w:val=","/>
+  <w:listSeparator w:val=";"/>
+  <w15:chartTrackingRefBased/>
+</w:settings>
+</file>
+
+<file path=word/glossary/styles.xml><?xml version="1.0" encoding="utf-8"?>
+<w:styles xmlns:mc="http://schemas.openxmlformats.org/markup-compatibility/2006" xmlns:r="http://schemas.openxmlformats.org/officeDocument/2006/relationships" xmlns:w="http://schemas.openxmlformats.org/wordprocessingml/2006/main" xmlns:w14="http://schemas.microsoft.com/office/word/2010/wordml" xmlns:w15="http://schemas.microsoft.com/office/word/2012/wordml" xmlns:w16cex="http://schemas.microsoft.com/office/word/2018/wordml/cex" xmlns:w16cid="http://schemas.microsoft.com/office/word/2016/wordml/cid" xmlns:w16="http://schemas.microsoft.com/office/word/2018/wordml" xmlns:w16du="http://schemas.microsoft.com/office/word/2023/wordml/word16du" xmlns:w16sdtdh="http://schemas.microsoft.com/office/word/2020/wordml/sdtdatahash" xmlns:w16sdtfl="http://schemas.microsoft.com/office/word/2024/wordml/sdtformatlock" xmlns:w16se="http://schemas.microsoft.com/office/word/2015/wordml/symex" mc:Ignorable="w14 w15 w16se w16cid w16 w16cex w16sdtdh w16sdtfl w16du">
+  <w:docDefaults>
+    <w:rPrDefault>
+      <w:rPr>
+        <w:rFonts w:asciiTheme="minorHAnsi" w:eastAsiaTheme="minorEastAsia" w:hAnsiTheme="minorHAnsi" w:cstheme="minorBidi"/>
+        <w:kern w:val="2"/>
+        <w:sz w:val="24"/>
+        <w:szCs w:val="24"/>
+        <w:lang w:val="fr-FR" w:eastAsia="fr-FR" w:bidi="ar-SA"/>
+        <w14:ligatures w14:val="standardContextual"/>
+      </w:rPr>
+    </w:rPrDefault>
+    <w:pPrDefault>
+      <w:pPr>
+        <w:spacing w:after="160" w:line="278" w:lineRule="auto"/>
+      </w:pPr>
+    </w:pPrDefault>
+  </w:docDefaults>
+  <w:latentStyles w:defLockedState="0" w:defUIPriority="99" w:defSemiHidden="0" w:defUnhideWhenUsed="0" w:defQFormat="0" w:count="376">
+    <w:lsdException w:name="Normal" w:uiPriority="0" w:qFormat="1"/>
+    <w:lsdException w:name="heading 1" w:uiPriority="9" w:qFormat="1"/>
+    <w:lsdException w:name="heading 2" w:semiHidden="1" w:uiPriority="9" w:unhideWhenUsed="1" w:qFormat="1"/>
+    <w:lsdException w:name="heading 3" w:semiHidden="1" w:uiPriority="9" w:unhideWhenUsed="1" w:qFormat="1"/>
+    <w:lsdException w:name="heading 4" w:semiHidden="1" w:uiPriority="9" w:unhideWhenUsed="1" w:qFormat="1"/>
+    <w:lsdException w:name="heading 5" w:semiHidden="1" w:uiPriority="9" w:unhideWhenUsed="1" w:qFormat="1"/>
+    <w:lsdException w:name="heading 6" w:semiHidden="1" w:uiPriority="9" w:unhideWhenUsed="1" w:qFormat="1"/>
+    <w:lsdException w:name="heading 7" w:semiHidden="1" w:uiPriority="9" w:unhideWhenUsed="1" w:qFormat="1"/>
+    <w:lsdException w:name="heading 8" w:semiHidden="1" w:uiPriority="9" w:unhideWhenUsed="1" w:qFormat="1"/>
+    <w:lsdException w:name="heading 9" w:semiHidden="1" w:uiPriority="9" w:unhideWhenUsed="1" w:qFormat="1"/>
+    <w:lsdException w:name="index 1" w:semiHidden="1" w:unhideWhenUsed="1"/>
+    <w:lsdException w:name="index 2" w:semiHidden="1" w:unhideWhenUsed="1"/>
+    <w:lsdException w:name="index 3" w:semiHidden="1" w:unhideWhenUsed="1"/>
+    <w:lsdException w:name="index 4" w:semiHidden="1" w:unhideWhenUsed="1"/>
+    <w:lsdException w:name="index 5" w:semiHidden="1" w:unhideWhenUsed="1"/>
+    <w:lsdException w:name="index 6" w:semiHidden="1" w:unhideWhenUsed="1"/>
+    <w:lsdException w:name="index 7" w:semiHidden="1" w:unhideWhenUsed="1"/>
+    <w:lsdException w:name="index 8" w:semiHidden="1" w:unhideWhenUsed="1"/>
+    <w:lsdException w:name="index 9" w:semiHidden="1" w:unhideWhenUsed="1"/>
+    <w:lsdException w:name="toc 1" w:semiHidden="1" w:uiPriority="39" w:unhideWhenUsed="1"/>
+    <w:lsdException w:name="toc 2" w:semiHidden="1" w:uiPriority="39" w:unhideWhenUsed="1"/>
+    <w:lsdException w:name="toc 3" w:semiHidden="1" w:uiPriority="39" w:unhideWhenUsed="1"/>
+    <w:lsdException w:name="toc 4" w:semiHidden="1" w:uiPriority="39" w:unhideWhenUsed="1"/>
+    <w:lsdException w:name="toc 5" w:semiHidden="1" w:uiPriority="39" w:unhideWhenUsed="1"/>
+    <w:lsdException w:name="toc 6" w:semiHidden="1" w:uiPriority="39" w:unhideWhenUsed="1"/>
+    <w:lsdException w:name="toc 7" w:semiHidden="1" w:uiPriority="39" w:unhideWhenUsed="1"/>
+    <w:lsdException w:name="toc 8" w:semiHidden="1" w:uiPriority="39" w:unhideWhenUsed="1"/>
+    <w:lsdException w:name="toc 9" w:semiHidden="1" w:uiPriority="39" w:unhideWhenUsed="1"/>
+    <w:lsdException w:name="Normal Indent" w:semiHidden="1" w:unhideWhenUsed="1"/>
+    <w:lsdException w:name="footnote text" w:semiHidden="1" w:unhideWhenUsed="1"/>
+    <w:lsdException w:name="annotation text" w:semiHidden="1" w:unhideWhenUsed="1"/>
+    <w:lsdException w:name="header" w:semiHidden="1" w:unhideWhenUsed="1"/>
+    <w:lsdException w:name="footer" w:semiHidden="1" w:unhideWhenUsed="1"/>
+    <w:lsdException w:name="index heading" w:semiHidden="1" w:unhideWhenUsed="1"/>
+    <w:lsdException w:name="caption" w:semiHidden="1" w:uiPriority="35" w:unhideWhenUsed="1" w:qFormat="1"/>
+    <w:lsdException w:name="table of figures" w:semiHidden="1" w:unhideWhenUsed="1"/>
+    <w:lsdException w:name="envelope address" w:semiHidden="1" w:unhideWhenUsed="1"/>
+    <w:lsdException w:name="envelope return" w:semiHidden="1" w:unhideWhenUsed="1"/>
+    <w:lsdException w:name="footnote reference" w:semiHidden="1" w:unhideWhenUsed="1"/>
+    <w:lsdException w:name="annotation reference" w:semiHidden="1" w:unhideWhenUsed="1"/>
+    <w:lsdException w:name="line number" w:semiHidden="1" w:unhideWhenUsed="1"/>
+    <w:lsdException w:name="page number" w:semiHidden="1" w:unhideWhenUsed="1"/>
+    <w:lsdException w:name="endnote reference" w:semiHidden="1" w:unhideWhenUsed="1"/>
+    <w:lsdException w:name="endnote text" w:semiHidden="1" w:unhideWhenUsed="1"/>
+    <w:lsdException w:name="table of authorities" w:semiHidden="1" w:unhideWhenUsed="1"/>
+    <w:lsdException w:name="macro" w:semiHidden="1" w:unhideWhenUsed="1"/>
+    <w:lsdException w:name="toa heading" w:semiHidden="1" w:unhideWhenUsed="1"/>
+    <w:lsdException w:name="List" w:semiHidden="1" w:unhideWhenUsed="1"/>
+    <w:lsdException w:name="List Bullet" w:semiHidden="1" w:unhideWhenUsed="1"/>
+    <w:lsdException w:name="List Number" w:semiHidden="1" w:unhideWhenUsed="1"/>
+    <w:lsdException w:name="List 2" w:semiHidden="1" w:unhideWhenUsed="1"/>
+    <w:lsdException w:name="List 3" w:semiHidden="1" w:unhideWhenUsed="1"/>
+    <w:lsdException w:name="List 4" w:semiHidden="1" w:unhideWhenUsed="1"/>
+    <w:lsdException w:name="List 5" w:semiHidden="1" w:unhideWhenUsed="1"/>
+    <w:lsdException w:name="List Bullet 2" w:semiHidden="1" w:unhideWhenUsed="1"/>
+    <w:lsdException w:name="List Bullet 3" w:semiHidden="1" w:unhideWhenUsed="1"/>
+    <w:lsdException w:name="List Bullet 4" w:semiHidden="1" w:unhideWhenUsed="1"/>
+    <w:lsdException w:name="List Bullet 5" w:semiHidden="1" w:unhideWhenUsed="1"/>
+    <w:lsdException w:name="List Number 2" w:semiHidden="1" w:unhideWhenUsed="1"/>
+    <w:lsdException w:name="List Number 3" w:semiHidden="1" w:unhideWhenUsed="1"/>
+    <w:lsdException w:name="List Number 4" w:semiHidden="1" w:unhideWhenUsed="1"/>
+    <w:lsdException w:name="List Number 5" w:semiHidden="1" w:unhideWhenUsed="1"/>
+    <w:lsdException w:name="Title" w:uiPriority="10" w:qFormat="1"/>
+    <w:lsdException w:name="Closing" w:semiHidden="1" w:unhideWhenUsed="1"/>
+    <w:lsdException w:name="Signature" w:semiHidden="1" w:unhideWhenUsed="1"/>
+    <w:lsdException w:name="Default Paragraph Font" w:semiHidden="1" w:uiPriority="1" w:unhideWhenUsed="1"/>
+    <w:lsdException w:name="Body Text" w:semiHidden="1" w:unhideWhenUsed="1"/>
+    <w:lsdException w:name="Body Text Indent" w:semiHidden="1" w:unhideWhenUsed="1"/>
+    <w:lsdException w:name="List Continue" w:semiHidden="1" w:unhideWhenUsed="1"/>
+    <w:lsdException w:name="List Continue 2" w:semiHidden="1" w:unhideWhenUsed="1"/>
+    <w:lsdException w:name="List Continue 3" w:semiHidden="1" w:unhideWhenUsed="1"/>
+    <w:lsdException w:name="List Continue 4" w:semiHidden="1" w:unhideWhenUsed="1"/>
+    <w:lsdException w:name="List Continue 5" w:semiHidden="1" w:unhideWhenUsed="1"/>
+    <w:lsdException w:name="Message Header" w:semiHidden="1" w:unhideWhenUsed="1"/>
+    <w:lsdException w:name="Subtitle" w:uiPriority="11" w:qFormat="1"/>
+    <w:lsdException w:name="Salutation" w:semiHidden="1" w:unhideWhenUsed="1"/>
+    <w:lsdException w:name="Date" w:semiHidden="1" w:unhideWhenUsed="1"/>
+    <w:lsdException w:name="Body Text First Indent" w:semiHidden="1" w:unhideWhenUsed="1"/>
+    <w:lsdException w:name="Body Text First Indent 2" w:semiHidden="1" w:unhideWhenUsed="1"/>
+    <w:lsdException w:name="Note Heading" w:semiHidden="1" w:unhideWhenUsed="1"/>
+    <w:lsdException w:name="Body Text 2" w:semiHidden="1" w:unhideWhenUsed="1"/>
+    <w:lsdException w:name="Body Text 3" w:semiHidden="1" w:unhideWhenUsed="1"/>
+    <w:lsdException w:name="Body Text Indent 2" w:semiHidden="1" w:unhideWhenUsed="1"/>
+    <w:lsdException w:name="Body Text Indent 3" w:semiHidden="1" w:unhideWhenUsed="1"/>
+    <w:lsdException w:name="Block Text" w:semiHidden="1" w:unhideWhenUsed="1"/>
+    <w:lsdException w:name="Hyperlink" w:semiHidden="1" w:unhideWhenUsed="1"/>
+    <w:lsdException w:name="FollowedHyperlink" w:semiHidden="1" w:unhideWhenUsed="1"/>
+    <w:lsdException w:name="Strong" w:uiPriority="22" w:qFormat="1"/>
+    <w:lsdException w:name="Emphasis" w:uiPriority="20" w:qFormat="1"/>
+    <w:lsdException w:name="Document Map" w:semiHidden="1" w:unhideWhenUsed="1"/>
+    <w:lsdException w:name="Plain Text" w:semiHidden="1" w:unhideWhenUsed="1"/>
+    <w:lsdException w:name="E-mail Signature" w:semiHidden="1" w:unhideWhenUsed="1"/>
+    <w:lsdException w:name="HTML Top of Form" w:semiHidden="1" w:unhideWhenUsed="1"/>
+    <w:lsdException w:name="HTML Bottom of Form" w:semiHidden="1" w:unhideWhenUsed="1"/>
+    <w:lsdException w:name="Normal (Web)" w:semiHidden="1" w:unhideWhenUsed="1"/>
+    <w:lsdException w:name="HTML Acronym" w:semiHidden="1" w:unhideWhenUsed="1"/>
+    <w:lsdException w:name="HTML Address" w:semiHidden="1" w:unhideWhenUsed="1"/>
+    <w:lsdException w:name="HTML Cite" w:semiHidden="1" w:unhideWhenUsed="1"/>
+    <w:lsdException w:name="HTML Code" w:semiHidden="1" w:unhideWhenUsed="1"/>
+    <w:lsdException w:name="HTML Definition" w:semiHidden="1" w:unhideWhenUsed="1"/>
+    <w:lsdException w:name="HTML Keyboard" w:semiHidden="1" w:unhideWhenUsed="1"/>
+    <w:lsdException w:name="HTML Preformatted" w:semiHidden="1" w:unhideWhenUsed="1"/>
+    <w:lsdException w:name="HTML Sample" w:semiHidden="1" w:unhideWhenUsed="1"/>
+    <w:lsdException w:name="HTML Typewriter" w:semiHidden="1" w:unhideWhenUsed="1"/>
+    <w:lsdException w:name="HTML Variable" w:semiHidden="1" w:unhideWhenUsed="1"/>
+    <w:lsdException w:name="Normal Table" w:semiHidden="1" w:unhideWhenUsed="1"/>
+    <w:lsdException w:name="annotation subject" w:semiHidden="1" w:unhideWhenUsed="1"/>
+    <w:lsdException w:name="No List" w:semiHidden="1" w:unhideWhenUsed="1"/>
+    <w:lsdException w:name="Outline List 1" w:semiHidden="1" w:unhideWhenUsed="1"/>
+    <w:lsdException w:name="Outline List 2" w:semiHidden="1" w:unhideWhenUsed="1"/>
+    <w:lsdException w:name="Outline List 3" w:semiHidden="1" w:unhideWhenUsed="1"/>
+    <w:lsdException w:name="Table Simple 1" w:semiHidden="1" w:unhideWhenUsed="1"/>
+    <w:lsdException w:name="Table Simple 2" w:semiHidden="1" w:unhideWhenUsed="1"/>
+    <w:lsdException w:name="Table Simple 3" w:semiHidden="1" w:unhideWhenUsed="1"/>
+    <w:lsdException w:name="Table Classic 1" w:semiHidden="1" w:unhideWhenUsed="1"/>
+    <w:lsdException w:name="Table Classic 2" w:semiHidden="1" w:unhideWhenUsed="1"/>
+    <w:lsdException w:name="Table Classic 3" w:semiHidden="1" w:unhideWhenUsed="1"/>
+    <w:lsdException w:name="Table Classic 4" w:semiHidden="1" w:unhideWhenUsed="1"/>
+    <w:lsdException w:name="Table Colorful 1" w:semiHidden="1" w:unhideWhenUsed="1"/>
+    <w:lsdException w:name="Table Colorful 2" w:semiHidden="1" w:unhideWhenUsed="1"/>
+    <w:lsdException w:name="Table Colorful 3" w:semiHidden="1" w:unhideWhenUsed="1"/>
+    <w:lsdException w:name="Table Columns 1" w:semiHidden="1" w:unhideWhenUsed="1"/>
+    <w:lsdException w:name="Table Columns 2" w:semiHidden="1" w:unhideWhenUsed="1"/>
+    <w:lsdException w:name="Table Columns 3" w:semiHidden="1" w:unhideWhenUsed="1"/>
+    <w:lsdException w:name="Table Columns 4" w:semiHidden="1" w:unhideWhenUsed="1"/>
+    <w:lsdException w:name="Table Columns 5" w:semiHidden="1" w:unhideWhenUsed="1"/>
+    <w:lsdException w:name="Table Grid 1" w:semiHidden="1" w:unhideWhenUsed="1"/>
+    <w:lsdException w:name="Table Grid 2" w:semiHidden="1" w:unhideWhenUsed="1"/>
+    <w:lsdException w:name="Table Grid 3" w:semiHidden="1" w:unhideWhenUsed="1"/>
+    <w:lsdException w:name="Table Grid 4" w:semiHidden="1" w:unhideWhenUsed="1"/>
+    <w:lsdException w:name="Table Grid 5" w:semiHidden="1" w:unhideWhenUsed="1"/>
+    <w:lsdException w:name="Table Grid 6" w:semiHidden="1" w:unhideWhenUsed="1"/>
+    <w:lsdException w:name="Table Grid 7" w:semiHidden="1" w:unhideWhenUsed="1"/>
+    <w:lsdException w:name="Table Grid 8" w:semiHidden="1" w:unhideWhenUsed="1"/>
+    <w:lsdException w:name="Table List 1" w:semiHidden="1" w:unhideWhenUsed="1"/>
+    <w:lsdException w:name="Table List 2" w:semiHidden="1" w:unhideWhenUsed="1"/>
+    <w:lsdException w:name="Table List 3" w:semiHidden="1" w:unhideWhenUsed="1"/>
+    <w:lsdException w:name="Table List 4" w:semiHidden="1" w:unhideWhenUsed="1"/>
+    <w:lsdException w:name="Table List 5" w:semiHidden="1" w:unhideWhenUsed="1"/>
+    <w:lsdException w:name="Table List 6" w:semiHidden="1" w:unhideWhenUsed="1"/>
+    <w:lsdException w:name="Table List 7" w:semiHidden="1" w:unhideWhenUsed="1"/>
+    <w:lsdException w:name="Table List 8" w:semiHidden="1" w:unhideWhenUsed="1"/>
+    <w:lsdException w:name="Table 3D effects 1" w:semiHidden="1" w:unhideWhenUsed="1"/>
+    <w:lsdException w:name="Table 3D effects 2" w:semiHidden="1" w:unhideWhenUsed="1"/>
+    <w:lsdException w:name="Table 3D effects 3" w:semiHidden="1" w:unhideWhenUsed="1"/>
+    <w:lsdException w:name="Table Contemporary" w:semiHidden="1" w:unhideWhenUsed="1"/>
+    <w:lsdException w:name="Table Elegant" w:semiHidden="1" w:unhideWhenUsed="1"/>
+    <w:lsdException w:name="Table Professional" w:semiHidden="1" w:unhideWhenUsed="1"/>
+    <w:lsdException w:name="Table Subtle 1" w:semiHidden="1" w:unhideWhenUsed="1"/>
+    <w:lsdException w:name="Table Subtle 2" w:semiHidden="1" w:unhideWhenUsed="1"/>
+    <w:lsdException w:name="Table Web 1" w:semiHidden="1" w:unhideWhenUsed="1"/>
+    <w:lsdException w:name="Table Web 2" w:semiHidden="1" w:unhideWhenUsed="1"/>
+    <w:lsdException w:name="Table Web 3" w:semiHidden="1" w:unhideWhenUsed="1"/>
+    <w:lsdException w:name="Balloon Text" w:semiHidden="1" w:unhideWhenUsed="1"/>
+    <w:lsdException w:name="Table Grid" w:uiPriority="39"/>
+    <w:lsdException w:name="Table Theme" w:semiHidden="1" w:unhideWhenUsed="1"/>
+    <w:lsdException w:name="Placeholder Text" w:semiHidden="1"/>
+    <w:lsdException w:name="No Spacing" w:uiPriority="1" w:qFormat="1"/>
+    <w:lsdException w:name="Light Shading" w:uiPriority="60"/>
+    <w:lsdException w:name="Light List" w:uiPriority="61"/>
+    <w:lsdException w:name="Light Grid" w:uiPriority="62"/>
+    <w:lsdException w:name="Medium Shading 1" w:uiPriority="63"/>
+    <w:lsdException w:name="Medium Shading 2" w:uiPriority="64"/>
+    <w:lsdException w:name="Medium List 1" w:uiPriority="65"/>
+    <w:lsdException w:name="Medium List 2" w:uiPriority="66"/>
+    <w:lsdException w:name="Medium Grid 1" w:uiPriority="67"/>
+    <w:lsdException w:name="Medium Grid 2" w:uiPriority="68"/>
+    <w:lsdException w:name="Medium Grid 3" w:uiPriority="69"/>
+    <w:lsdException w:name="Dark List" w:uiPriority="70"/>
+    <w:lsdException w:name="Colorful Shading" w:uiPriority="71"/>
+    <w:lsdException w:name="Colorful List" w:uiPriority="72"/>
+    <w:lsdException w:name="Colorful Grid" w:uiPriority="73"/>
+    <w:lsdException w:name="Light Shading Accent 1" w:uiPriority="60"/>
+    <w:lsdException w:name="Light List Accent 1" w:uiPriority="61"/>
+    <w:lsdException w:name="Light Grid Accent 1" w:uiPriority="62"/>
+    <w:lsdException w:name="Medium Shading 1 Accent 1" w:uiPriority="63"/>
+    <w:lsdException w:name="Medium Shading 2 Accent 1" w:uiPriority="64"/>
+    <w:lsdException w:name="Medium List 1 Accent 1" w:uiPriority="65"/>
+    <w:lsdException w:name="Revision" w:semiHidden="1"/>
+    <w:lsdException w:name="List Paragraph" w:uiPriority="34" w:qFormat="1"/>
+    <w:lsdException w:name="Quote" w:uiPriority="29" w:qFormat="1"/>
+    <w:lsdException w:name="Intense Quote" w:uiPriority="30" w:qFormat="1"/>
+    <w:lsdException w:name="Medium List 2 Accent 1" w:uiPriority="66"/>
+    <w:lsdException w:name="Medium Grid 1 Accent 1" w:uiPriority="67"/>
+    <w:lsdException w:name="Medium Grid 2 Accent 1" w:uiPriority="68"/>
+    <w:lsdException w:name="Medium Grid 3 Accent 1" w:uiPriority="69"/>
+    <w:lsdException w:name="Dark List Accent 1" w:uiPriority="70"/>
+    <w:lsdException w:name="Colorful Shading Accent 1" w:uiPriority="71"/>
+    <w:lsdException w:name="Colorful List Accent 1" w:uiPriority="72"/>
+    <w:lsdException w:name="Colorful Grid Accent 1" w:uiPriority="73"/>
+    <w:lsdException w:name="Light Shading Accent 2" w:uiPriority="60"/>
+    <w:lsdException w:name="Light List Accent 2" w:uiPriority="61"/>
+    <w:lsdException w:name="Light Grid Accent 2" w:uiPriority="62"/>
+    <w:lsdException w:name="Medium Shading 1 Accent 2" w:uiPriority="63"/>
+    <w:lsdException w:name="Medium Shading 2 Accent 2" w:uiPriority="64"/>
+    <w:lsdException w:name="Medium List 1 Accent 2" w:uiPriority="65"/>
+    <w:lsdException w:name="Medium List 2 Accent 2" w:uiPriority="66"/>
+    <w:lsdException w:name="Medium Grid 1 Accent 2" w:uiPriority="67"/>
+    <w:lsdException w:name="Medium Grid 2 Accent 2" w:uiPriority="68"/>
+    <w:lsdException w:name="Medium Grid 3 Accent 2" w:uiPriority="69"/>
+    <w:lsdException w:name="Dark List Accent 2" w:uiPriority="70"/>
+    <w:lsdException w:name="Colorful Shading Accent 2" w:uiPriority="71"/>
+    <w:lsdException w:name="Colorful List Accent 2" w:uiPriority="72"/>
+    <w:lsdException w:name="Colorful Grid Accent 2" w:uiPriority="73"/>
+    <w:lsdException w:name="Light Shading Accent 3" w:uiPriority="60"/>
+    <w:lsdException w:name="Light List Accent 3" w:uiPriority="61"/>
+    <w:lsdException w:name="Light Grid Accent 3" w:uiPriority="62"/>
+    <w:lsdException w:name="Medium Shading 1 Accent 3" w:uiPriority="63"/>
+    <w:lsdException w:name="Medium Shading 2 Accent 3" w:uiPriority="64"/>
+    <w:lsdException w:name="Medium List 1 Accent 3" w:uiPriority="65"/>
+    <w:lsdException w:name="Medium List 2 Accent 3" w:uiPriority="66"/>
+    <w:lsdException w:name="Medium Grid 1 Accent 3" w:uiPriority="67"/>
+    <w:lsdException w:name="Medium Grid 2 Accent 3" w:uiPriority="68"/>
+    <w:lsdException w:name="Medium Grid 3 Accent 3" w:uiPriority="69"/>
+    <w:lsdException w:name="Dark List Accent 3" w:uiPriority="70"/>
+    <w:lsdException w:name="Colorful Shading Accent 3" w:uiPriority="71"/>
+    <w:lsdException w:name="Colorful List Accent 3" w:uiPriority="72"/>
+    <w:lsdException w:name="Colorful Grid Accent 3" w:uiPriority="73"/>
+    <w:lsdException w:name="Light Shading Accent 4" w:uiPriority="60"/>
+    <w:lsdException w:name="Light List Accent 4" w:uiPriority="61"/>
+    <w:lsdException w:name="Light Grid Accent 4" w:uiPriority="62"/>
+    <w:lsdException w:name="Medium Shading 1 Accent 4" w:uiPriority="63"/>
+    <w:lsdException w:name="Medium Shading 2 Accent 4" w:uiPriority="64"/>
+    <w:lsdException w:name="Medium List 1 Accent 4" w:uiPriority="65"/>
+    <w:lsdException w:name="Medium List 2 Accent 4" w:uiPriority="66"/>
+    <w:lsdException w:name="Medium Grid 1 Accent 4" w:uiPriority="67"/>
+    <w:lsdException w:name="Medium Grid 2 Accent 4" w:uiPriority="68"/>
+    <w:lsdException w:name="Medium Grid 3 Accent 4" w:uiPriority="69"/>
+    <w:lsdException w:name="Dark List Accent 4" w:uiPriority="70"/>
+    <w:lsdException w:name="Colorful Shading Accent 4" w:uiPriority="71"/>
+    <w:lsdException w:name="Colorful List Accent 4" w:uiPriority="72"/>
+    <w:lsdException w:name="Colorful Grid Accent 4" w:uiPriority="73"/>
+    <w:lsdException w:name="Light Shading Accent 5" w:uiPriority="60"/>
+    <w:lsdException w:name="Light List Accent 5" w:uiPriority="61"/>
+    <w:lsdException w:name="Light Grid Accent 5" w:uiPriority="62"/>
+    <w:lsdException w:name="Medium Shading 1 Accent 5" w:uiPriority="63"/>
+    <w:lsdException w:name="Medium Shading 2 Accent 5" w:uiPriority="64"/>
+    <w:lsdException w:name="Medium List 1 Accent 5" w:uiPriority="65"/>
+    <w:lsdException w:name="Medium List 2 Accent 5" w:uiPriority="66"/>
+    <w:lsdException w:name="Medium Grid 1 Accent 5" w:uiPriority="67"/>
+    <w:lsdException w:name="Medium Grid 2 Accent 5" w:uiPriority="68"/>
+    <w:lsdException w:name="Medium Grid 3 Accent 5" w:uiPriority="69"/>
+    <w:lsdException w:name="Dark List Accent 5" w:uiPriority="70"/>
+    <w:lsdException w:name="Colorful Shading Accent 5" w:uiPriority="71"/>
+    <w:lsdException w:name="Colorful List Accent 5" w:uiPriority="72"/>
+    <w:lsdException w:name="Colorful Grid Accent 5" w:uiPriority="73"/>
+    <w:lsdException w:name="Light Shading Accent 6" w:uiPriority="60"/>
+    <w:lsdException w:name="Light List Accent 6" w:uiPriority="61"/>
+    <w:lsdException w:name="Light Grid Accent 6" w:uiPriority="62"/>
+    <w:lsdException w:name="Medium Shading 1 Accent 6" w:uiPriority="63"/>
+    <w:lsdException w:name="Medium Shading 2 Accent 6" w:uiPriority="64"/>
+    <w:lsdException w:name="Medium List 1 Accent 6" w:uiPriority="65"/>
+    <w:lsdException w:name="Medium List 2 Accent 6" w:uiPriority="66"/>
+    <w:lsdException w:name="Medium Grid 1 Accent 6" w:uiPriority="67"/>
+    <w:lsdException w:name="Medium Grid 2 Accent 6" w:uiPriority="68"/>
+    <w:lsdException w:name="Medium Grid 3 Accent 6" w:uiPriority="69"/>
+    <w:lsdException w:name="Dark List Accent 6" w:uiPriority="70"/>
+    <w:lsdException w:name="Colorful Shading Accent 6" w:uiPriority="71"/>
+    <w:lsdException w:name="Colorful List Accent 6" w:uiPriority="72"/>
+    <w:lsdException w:name="Colorful Grid Accent 6" w:uiPriority="73"/>
+    <w:lsdException w:name="Subtle Emphasis" w:uiPriority="19" w:qFormat="1"/>
+    <w:lsdException w:name="Intense Emphasis" w:uiPriority="21" w:qFormat="1"/>
+    <w:lsdException w:name="Subtle Reference" w:uiPriority="31" w:qFormat="1"/>
+    <w:lsdException w:name="Intense Reference" w:uiPriority="32" w:qFormat="1"/>
+    <w:lsdException w:name="Book Title" w:uiPriority="33" w:qFormat="1"/>
+    <w:lsdException w:name="Bibliography" w:semiHidden="1" w:uiPriority="37" w:unhideWhenUsed="1"/>
+    <w:lsdException w:name="TOC Heading" w:semiHidden="1" w:uiPriority="39" w:unhideWhenUsed="1" w:qFormat="1"/>
+    <w:lsdException w:name="Plain Table 1" w:uiPriority="41"/>
+    <w:lsdException w:name="Plain Table 2" w:uiPriority="42"/>
+    <w:lsdException w:name="Plain Table 3" w:uiPriority="43"/>
+    <w:lsdException w:name="Plain Table 4" w:uiPriority="44"/>
+    <w:lsdException w:name="Plain Table 5" w:uiPriority="45"/>
+    <w:lsdException w:name="Grid Table Light" w:uiPriority="40"/>
+    <w:lsdException w:name="Grid Table 1 Light" w:uiPriority="46"/>
+    <w:lsdException w:name="Grid Table 2" w:uiPriority="47"/>
+    <w:lsdException w:name="Grid Table 3" w:uiPriority="48"/>
+    <w:lsdException w:name="Grid Table 4" w:uiPriority="49"/>
+    <w:lsdException w:name="Grid Table 5 Dark" w:uiPriority="50"/>
+    <w:lsdException w:name="Grid Table 6 Colorful" w:uiPriority="51"/>
+    <w:lsdException w:name="Grid Table 7 Colorful" w:uiPriority="52"/>
+    <w:lsdException w:name="Grid Table 1 Light Accent 1" w:uiPriority="46"/>
+    <w:lsdException w:name="Grid Table 2 Accent 1" w:uiPriority="47"/>
+    <w:lsdException w:name="Grid Table 3 Accent 1" w:uiPriority="48"/>
+    <w:lsdException w:name="Grid Table 4 Accent 1" w:uiPriority="49"/>
+    <w:lsdException w:name="Grid Table 5 Dark Accent 1" w:uiPriority="50"/>
+    <w:lsdException w:name="Grid Table 6 Colorful Accent 1" w:uiPriority="51"/>
+    <w:lsdException w:name="Grid Table 7 Colorful Accent 1" w:uiPriority="52"/>
+    <w:lsdException w:name="Grid Table 1 Light Accent 2" w:uiPriority="46"/>
+    <w:lsdException w:name="Grid Table 2 Accent 2" w:uiPriority="47"/>
+    <w:lsdException w:name="Grid Table 3 Accent 2" w:uiPriority="48"/>
+    <w:lsdException w:name="Grid Table 4 Accent 2" w:uiPriority="49"/>
+    <w:lsdException w:name="Grid Table 5 Dark Accent 2" w:uiPriority="50"/>
+    <w:lsdException w:name="Grid Table 6 Colorful Accent 2" w:uiPriority="51"/>
+    <w:lsdException w:name="Grid Table 7 Colorful Accent 2" w:uiPriority="52"/>
+    <w:lsdException w:name="Grid Table 1 Light Accent 3" w:uiPriority="46"/>
+    <w:lsdException w:name="Grid Table 2 Accent 3" w:uiPriority="47"/>
+    <w:lsdException w:name="Grid Table 3 Accent 3" w:uiPriority="48"/>
+    <w:lsdException w:name="Grid Table 4 Accent 3" w:uiPriority="49"/>
+    <w:lsdException w:name="Grid Table 5 Dark Accent 3" w:uiPriority="50"/>
+    <w:lsdException w:name="Grid Table 6 Colorful Accent 3" w:uiPriority="51"/>
+    <w:lsdException w:name="Grid Table 7 Colorful Accent 3" w:uiPriority="52"/>
+    <w:lsdException w:name="Grid Table 1 Light Accent 4" w:uiPriority="46"/>
+    <w:lsdException w:name="Grid Table 2 Accent 4" w:uiPriority="47"/>
+    <w:lsdException w:name="Grid Table 3 Accent 4" w:uiPriority="48"/>
+    <w:lsdException w:name="Grid Table 4 Accent 4" w:uiPriority="49"/>
+    <w:lsdException w:name="Grid Table 5 Dark Accent 4" w:uiPriority="50"/>
+    <w:lsdException w:name="Grid Table 6 Colorful Accent 4" w:uiPriority="51"/>
+    <w:lsdException w:name="Grid Table 7 Colorful Accent 4" w:uiPriority="52"/>
+    <w:lsdException w:name="Grid Table 1 Light Accent 5" w:uiPriority="46"/>
+    <w:lsdException w:name="Grid Table 2 Accent 5" w:uiPriority="47"/>
+    <w:lsdException w:name="Grid Table 3 Accent 5" w:uiPriority="48"/>
+    <w:lsdException w:name="Grid Table 4 Accent 5" w:uiPriority="49"/>
+    <w:lsdException w:name="Grid Table 5 Dark Accent 5" w:uiPriority="50"/>
+    <w:lsdException w:name="Grid Table 6 Colorful Accent 5" w:uiPriority="51"/>
+    <w:lsdException w:name="Grid Table 7 Colorful Accent 5" w:uiPriority="52"/>
+    <w:lsdException w:name="Grid Table 1 Light Accent 6" w:uiPriority="46"/>
+    <w:lsdException w:name="Grid Table 2 Accent 6" w:uiPriority="47"/>
+    <w:lsdException w:name="Grid Table 3 Accent 6" w:uiPriority="48"/>
+    <w:lsdException w:name="Grid Table 4 Accent 6" w:uiPriority="49"/>
+    <w:lsdException w:name="Grid Table 5 Dark Accent 6" w:uiPriority="50"/>
+    <w:lsdException w:name="Grid Table 6 Colorful Accent 6" w:uiPriority="51"/>
+    <w:lsdException w:name="Grid Table 7 Colorful Accent 6" w:uiPriority="52"/>
+    <w:lsdException w:name="List Table 1 Light" w:uiPriority="46"/>
+    <w:lsdException w:name="List Table 2" w:uiPriority="47"/>
+    <w:lsdException w:name="List Table 3" w:uiPriority="48"/>
+    <w:lsdException w:name="List Table 4" w:uiPriority="49"/>
+    <w:lsdException w:name="List Table 5 Dark" w:uiPriority="50"/>
+    <w:lsdException w:name="List Table 6 Colorful" w:uiPriority="51"/>
+    <w:lsdException w:name="List Table 7 Colorful" w:uiPriority="52"/>
+    <w:lsdException w:name="List Table 1 Light Accent 1" w:uiPriority="46"/>
+    <w:lsdException w:name="List Table 2 Accent 1" w:uiPriority="47"/>
+    <w:lsdException w:name="List Table 3 Accent 1" w:uiPriority="48"/>
+    <w:lsdException w:name="List Table 4 Accent 1" w:uiPriority="49"/>
+    <w:lsdException w:name="List Table 5 Dark Accent 1" w:uiPriority="50"/>
+    <w:lsdException w:name="List Table 6 Colorful Accent 1" w:uiPriority="51"/>
+    <w:lsdException w:name="List Table 7 Colorful Accent 1" w:uiPriority="52"/>
+    <w:lsdException w:name="List Table 1 Light Accent 2" w:uiPriority="46"/>
+    <w:lsdException w:name="List Table 2 Accent 2" w:uiPriority="47"/>
+    <w:lsdException w:name="List Table 3 Accent 2" w:uiPriority="48"/>
+    <w:lsdException w:name="List Table 4 Accent 2" w:uiPriority="49"/>
+    <w:lsdException w:name="List Table 5 Dark Accent 2" w:uiPriority="50"/>
+    <w:lsdException w:name="List Table 6 Colorful Accent 2" w:uiPriority="51"/>
+    <w:lsdException w:name="List Table 7 Colorful Accent 2" w:uiPriority="52"/>
+    <w:lsdException w:name="List Table 1 Light Accent 3" w:uiPriority="46"/>
+    <w:lsdException w:name="List Table 2 Accent 3" w:uiPriority="47"/>
+    <w:lsdException w:name="List Table 3 Accent 3" w:uiPriority="48"/>
+    <w:lsdException w:name="List Table 4 Accent 3" w:uiPriority="49"/>
+    <w:lsdException w:name="List Table 5 Dark Accent 3" w:uiPriority="50"/>
+    <w:lsdException w:name="List Table 6 Colorful Accent 3" w:uiPriority="51"/>
+    <w:lsdException w:name="List Table 7 Colorful Accent 3" w:uiPriority="52"/>
+    <w:lsdException w:name="List Table 1 Light Accent 4" w:uiPriority="46"/>
+    <w:lsdException w:name="List Table 2 Accent 4" w:uiPriority="47"/>
+    <w:lsdException w:name="List Table 3 Accent 4" w:uiPriority="48"/>
+    <w:lsdException w:name="List Table 4 Accent 4" w:uiPriority="49"/>
+    <w:lsdException w:name="List Table 5 Dark Accent 4" w:uiPriority="50"/>
+    <w:lsdException w:name="List Table 6 Colorful Accent 4" w:uiPriority="51"/>
+    <w:lsdException w:name="List Table 7 Colorful Accent 4" w:uiPriority="52"/>
+    <w:lsdException w:name="List Table 1 Light Accent 5" w:uiPriority="46"/>
+    <w:lsdException w:name="List Table 2 Accent 5" w:uiPriority="47"/>
+    <w:lsdException w:name="List Table 3 Accent 5" w:uiPriority="48"/>
+    <w:lsdException w:name="List Table 4 Accent 5" w:uiPriority="49"/>
+    <w:lsdException w:name="List Table 5 Dark Accent 5" w:uiPriority="50"/>
+    <w:lsdException w:name="List Table 6 Colorful Accent 5" w:uiPriority="51"/>
+    <w:lsdException w:name="List Table 7 Colorful Accent 5" w:uiPriority="52"/>
+    <w:lsdException w:name="List Table 1 Light Accent 6" w:uiPriority="46"/>
+    <w:lsdException w:name="List Table 2 Accent 6" w:uiPriority="47"/>
+    <w:lsdException w:name="List Table 3 Accent 6" w:uiPriority="48"/>
+    <w:lsdException w:name="List Table 4 Accent 6" w:uiPriority="49"/>
+    <w:lsdException w:name="List Table 5 Dark Accent 6" w:uiPriority="50"/>
+    <w:lsdException w:name="List Table 6 Colorful Accent 6" w:uiPriority="51"/>
+    <w:lsdException w:name="List Table 7 Colorful Accent 6" w:uiPriority="52"/>
+    <w:lsdException w:name="Mention" w:semiHidden="1" w:unhideWhenUsed="1"/>
+    <w:lsdException w:name="Smart Hyperlink" w:semiHidden="1" w:unhideWhenUsed="1"/>
+    <w:lsdException w:name="Hashtag" w:semiHidden="1" w:unhideWhenUsed="1"/>
+    <w:lsdException w:name="Unresolved Mention" w:semiHidden="1" w:unhideWhenUsed="1"/>
+    <w:lsdException w:name="Smart Link" w:semiHidden="1" w:unhideWhenUsed="1"/>
+  </w:latentStyles>
+  <w:style w:type="paragraph" w:default="1" w:styleId="Normal">
+    <w:name w:val="Normal"/>
+    <w:qFormat/>
+  </w:style>
+  <w:style w:type="character" w:default="1" w:styleId="Policepardfaut">
+    <w:name w:val="Default Paragraph Font"/>
+    <w:uiPriority w:val="1"/>
+    <w:semiHidden/>
+    <w:unhideWhenUsed/>
+  </w:style>
+  <w:style w:type="table" w:default="1" w:styleId="TableauNormal">
+    <w:name w:val="Normal Table"/>
+    <w:uiPriority w:val="99"/>
+    <w:semiHidden/>
+    <w:unhideWhenUsed/>
+    <w:tblPr>
+      <w:tblInd w:w="0" w:type="dxa"/>
+      <w:tblCellMar>
+        <w:top w:w="0" w:type="dxa"/>
+        <w:left w:w="108" w:type="dxa"/>
+        <w:bottom w:w="0" w:type="dxa"/>
+        <w:right w:w="108" w:type="dxa"/>
+      </w:tblCellMar>
+    </w:tblPr>
+  </w:style>
+  <w:style w:type="numbering" w:default="1" w:styleId="Aucuneliste">
+    <w:name w:val="No List"/>
+    <w:uiPriority w:val="99"/>
+    <w:semiHidden/>
+    <w:unhideWhenUsed/>
+  </w:style>
+  <w:style w:type="paragraph" w:customStyle="1" w:styleId="0C70BEB547A549AE87448745086CEF0B">
+    <w:name w:val="0C70BEB547A549AE87448745086CEF0B"/>
+    <w:rsid w:val="00012659"/>
+  </w:style>
+  <w:style w:type="paragraph" w:customStyle="1" w:styleId="8AE8E336525E4EF3B55836D50EC7965D">
+    <w:name w:val="8AE8E336525E4EF3B55836D50EC7965D"/>
+    <w:rsid w:val="00012659"/>
+  </w:style>
+  <w:style w:type="paragraph" w:customStyle="1" w:styleId="0D25A3B43B2C49EEBDC4F2A9811456B7">
+    <w:name w:val="0D25A3B43B2C49EEBDC4F2A9811456B7"/>
+    <w:rsid w:val="00012659"/>
+  </w:style>
+  <w:style w:type="paragraph" w:customStyle="1" w:styleId="300FE3BC2A1B4BAD9C976990E4804EBD">
+    <w:name w:val="300FE3BC2A1B4BAD9C976990E4804EBD"/>
+    <w:rsid w:val="00012659"/>
+  </w:style>
+  <w:style w:type="paragraph" w:customStyle="1" w:styleId="F588124C9E3A4381BE55D4C742BA8046">
+    <w:name w:val="F588124C9E3A4381BE55D4C742BA8046"/>
+    <w:rsid w:val="00012659"/>
+  </w:style>
+</w:styles>
+</file>
+
+<file path=word/glossary/webSettings.xml><?xml version="1.0" encoding="utf-8"?>
+<w:webSettings xmlns:mc="http://schemas.openxmlformats.org/markup-compatibility/2006" xmlns:r="http://schemas.openxmlformats.org/officeDocument/2006/relationships" xmlns:w="http://schemas.openxmlformats.org/wordprocessingml/2006/main" xmlns:w14="http://schemas.microsoft.com/office/word/2010/wordml" xmlns:w15="http://schemas.microsoft.com/office/word/2012/wordml" xmlns:w16cex="http://schemas.microsoft.com/office/word/2018/wordml/cex" xmlns:w16cid="http://schemas.microsoft.com/office/word/2016/wordml/cid" xmlns:w16="http://schemas.microsoft.com/office/word/2018/wordml" xmlns:w16du="http://schemas.microsoft.com/office/word/2023/wordml/word16du" xmlns:w16sdtdh="http://schemas.microsoft.com/office/word/2020/wordml/sdtdatahash" xmlns:w16sdtfl="http://schemas.microsoft.com/office/word/2024/wordml/sdtformatlock" xmlns:w16se="http://schemas.microsoft.com/office/word/2015/wordml/symex" mc:Ignorable="w14 w15 w16se w16cid w16 w16cex w16sdtdh w16sdtfl w16du">
+  <w:optimizeForBrowser/>
+  <w:allowPNG/>
+</w:webSettings>
 </file>
 
 <file path=word/theme/theme1.xml><?xml version="1.0" encoding="utf-8"?>
@@ -3548,4 +5368,35 @@
     </a:ext>
   </a:extLst>
 </a:theme>
+</file>
+
+<file path=customXml/item1.xml><?xml version="1.0" encoding="utf-8"?>
+<CoverPageProperties xmlns="http://schemas.microsoft.com/office/2006/coverPageProps">
+  <PublishDate>2025-12-12T00:00:00</PublishDate>
+  <Abstract/>
+  <CompanyAddress/>
+  <CompanyPhone/>
+  <CompanyFax/>
+  <CompanyEmail/>
+</CoverPageProperties>
+</file>
+
+<file path=customXml/item2.xml><?xml version="1.0" encoding="utf-8"?>
+<b:Sources xmlns:b="http://schemas.openxmlformats.org/officeDocument/2006/bibliography" xmlns="http://schemas.openxmlformats.org/officeDocument/2006/bibliography" SelectedStyle="\APASixthEditionOfficeOnline.xsl" StyleName="APA" Version="6"/>
+</file>
+
+<file path=customXml/itemProps1.xml><?xml version="1.0" encoding="utf-8"?>
+<ds:datastoreItem xmlns:ds="http://schemas.openxmlformats.org/officeDocument/2006/customXml" ds:itemID="{55AF091B-3C7A-41E3-B477-F2FDAA23CFDA}">
+  <ds:schemaRefs>
+    <ds:schemaRef ds:uri="http://schemas.microsoft.com/office/2006/coverPageProps"/>
+  </ds:schemaRefs>
+</ds:datastoreItem>
+</file>
+
+<file path=customXml/itemProps2.xml><?xml version="1.0" encoding="utf-8"?>
+<ds:datastoreItem xmlns:ds="http://schemas.openxmlformats.org/officeDocument/2006/customXml" ds:itemID="{2DE6A3A8-8FE3-4FF4-A19C-C7EBF8041287}">
+  <ds:schemaRefs>
+    <ds:schemaRef ds:uri="http://schemas.openxmlformats.org/officeDocument/2006/bibliography"/>
+  </ds:schemaRefs>
+</ds:datastoreItem>
 </file>
</xml_diff>